<commit_message>
DWES06 agregado ejercio 23
</commit_message>
<xml_diff>
--- a/dwes/tema06/app.docx
+++ b/dwes/tema06/app.docx
@@ -1858,1446 +1858,6 @@
     </w:p>
     <w:p>
       <w:pPr>
-        <w:shd w:val="clear" w:color="auto" w:fill="1F1F1F"/>
-        <w:spacing w:after="0" w:line="285" w:lineRule="atLeast"/>
-        <w:rPr>
-          <w:rFonts w:ascii="Consolas" w:eastAsia="Times New Roman" w:hAnsi="Consolas" w:cs="Times New Roman"/>
-          <w:color w:val="CCCCCC"/>
-          <w:kern w:val="0"/>
-          <w:sz w:val="18"/>
-          <w:szCs w:val="18"/>
-          <w:lang w:eastAsia="es-ES"/>
-          <w14:ligatures w14:val="none"/>
-        </w:rPr>
-      </w:pPr>
-      <w:r>
-        <w:rPr>
-          <w:rFonts w:ascii="Consolas" w:eastAsia="Times New Roman" w:hAnsi="Consolas" w:cs="Times New Roman"/>
-          <w:color w:val="CCCCCC"/>
-          <w:kern w:val="0"/>
-          <w:sz w:val="18"/>
-          <w:szCs w:val="18"/>
-          <w:lang w:eastAsia="es-ES"/>
-          <w14:ligatures w14:val="none"/>
-        </w:rPr>
-        <w:t>{</w:t>
-      </w:r>
-    </w:p>
-    <w:p>
-      <w:pPr>
-        <w:shd w:val="clear" w:color="auto" w:fill="1F1F1F"/>
-        <w:spacing w:after="0" w:line="285" w:lineRule="atLeast"/>
-        <w:rPr>
-          <w:rFonts w:ascii="Consolas" w:eastAsia="Times New Roman" w:hAnsi="Consolas" w:cs="Times New Roman"/>
-          <w:color w:val="CCCCCC"/>
-          <w:kern w:val="0"/>
-          <w:sz w:val="18"/>
-          <w:szCs w:val="18"/>
-          <w:lang w:eastAsia="es-ES"/>
-          <w14:ligatures w14:val="none"/>
-        </w:rPr>
-      </w:pPr>
-      <w:r>
-        <w:rPr>
-          <w:rFonts w:ascii="Consolas" w:eastAsia="Times New Roman" w:hAnsi="Consolas" w:cs="Times New Roman"/>
-          <w:color w:val="CCCCCC"/>
-          <w:kern w:val="0"/>
-          <w:sz w:val="18"/>
-          <w:szCs w:val="18"/>
-          <w:lang w:eastAsia="es-ES"/>
-          <w14:ligatures w14:val="none"/>
-        </w:rPr>
-        <w:t xml:space="preserve">    </w:t>
-      </w:r>
-      <w:r>
-        <w:rPr>
-          <w:rFonts w:ascii="Consolas" w:eastAsia="Times New Roman" w:hAnsi="Consolas" w:cs="Times New Roman"/>
-          <w:color w:val="9CDCFE"/>
-          <w:kern w:val="0"/>
-          <w:sz w:val="18"/>
-          <w:szCs w:val="18"/>
-          <w:lang w:eastAsia="es-ES"/>
-          <w14:ligatures w14:val="none"/>
-        </w:rPr>
-        <w:t>"name"</w:t>
-      </w:r>
-      <w:r>
-        <w:rPr>
-          <w:rFonts w:ascii="Consolas" w:eastAsia="Times New Roman" w:hAnsi="Consolas" w:cs="Times New Roman"/>
-          <w:color w:val="CCCCCC"/>
-          <w:kern w:val="0"/>
-          <w:sz w:val="18"/>
-          <w:szCs w:val="18"/>
-          <w:lang w:eastAsia="es-ES"/>
-          <w14:ligatures w14:val="none"/>
-        </w:rPr>
-        <w:t xml:space="preserve">: </w:t>
-      </w:r>
-      <w:r>
-        <w:rPr>
-          <w:rFonts w:ascii="Consolas" w:eastAsia="Times New Roman" w:hAnsi="Consolas" w:cs="Times New Roman"/>
-          <w:color w:val="CE9178"/>
-          <w:kern w:val="0"/>
-          <w:sz w:val="18"/>
-          <w:szCs w:val="18"/>
-          <w:lang w:eastAsia="es-ES"/>
-          <w14:ligatures w14:val="none"/>
-        </w:rPr>
-        <w:t>"roberto/app"</w:t>
-      </w:r>
-      <w:r>
-        <w:rPr>
-          <w:rFonts w:ascii="Consolas" w:eastAsia="Times New Roman" w:hAnsi="Consolas" w:cs="Times New Roman"/>
-          <w:color w:val="CCCCCC"/>
-          <w:kern w:val="0"/>
-          <w:sz w:val="18"/>
-          <w:szCs w:val="18"/>
-          <w:lang w:eastAsia="es-ES"/>
-          <w14:ligatures w14:val="none"/>
-        </w:rPr>
-        <w:t>,</w:t>
-      </w:r>
-    </w:p>
-    <w:p>
-      <w:pPr>
-        <w:shd w:val="clear" w:color="auto" w:fill="1F1F1F"/>
-        <w:spacing w:after="0" w:line="285" w:lineRule="atLeast"/>
-        <w:rPr>
-          <w:rFonts w:ascii="Consolas" w:eastAsia="Times New Roman" w:hAnsi="Consolas" w:cs="Times New Roman"/>
-          <w:color w:val="CCCCCC"/>
-          <w:kern w:val="0"/>
-          <w:sz w:val="18"/>
-          <w:szCs w:val="18"/>
-          <w:lang w:eastAsia="es-ES"/>
-          <w14:ligatures w14:val="none"/>
-        </w:rPr>
-      </w:pPr>
-      <w:r>
-        <w:rPr>
-          <w:rFonts w:ascii="Consolas" w:eastAsia="Times New Roman" w:hAnsi="Consolas" w:cs="Times New Roman"/>
-          <w:color w:val="CCCCCC"/>
-          <w:kern w:val="0"/>
-          <w:sz w:val="18"/>
-          <w:szCs w:val="18"/>
-          <w:lang w:eastAsia="es-ES"/>
-          <w14:ligatures w14:val="none"/>
-        </w:rPr>
-        <w:t xml:space="preserve">    </w:t>
-      </w:r>
-      <w:r>
-        <w:rPr>
-          <w:rFonts w:ascii="Consolas" w:eastAsia="Times New Roman" w:hAnsi="Consolas" w:cs="Times New Roman"/>
-          <w:color w:val="9CDCFE"/>
-          <w:kern w:val="0"/>
-          <w:sz w:val="18"/>
-          <w:szCs w:val="18"/>
-          <w:lang w:eastAsia="es-ES"/>
-          <w14:ligatures w14:val="none"/>
-        </w:rPr>
-        <w:t>"description"</w:t>
-      </w:r>
-      <w:r>
-        <w:rPr>
-          <w:rFonts w:ascii="Consolas" w:eastAsia="Times New Roman" w:hAnsi="Consolas" w:cs="Times New Roman"/>
-          <w:color w:val="CCCCCC"/>
-          <w:kern w:val="0"/>
-          <w:sz w:val="18"/>
-          <w:szCs w:val="18"/>
-          <w:lang w:eastAsia="es-ES"/>
-          <w14:ligatures w14:val="none"/>
-        </w:rPr>
-        <w:t xml:space="preserve">: </w:t>
-      </w:r>
-      <w:r>
-        <w:rPr>
-          <w:rFonts w:ascii="Consolas" w:eastAsia="Times New Roman" w:hAnsi="Consolas" w:cs="Times New Roman"/>
-          <w:color w:val="CE9178"/>
-          <w:kern w:val="0"/>
-          <w:sz w:val="18"/>
-          <w:szCs w:val="18"/>
-          <w:lang w:eastAsia="es-ES"/>
-          <w14:ligatures w14:val="none"/>
-        </w:rPr>
-        <w:t>"Ejemplo de uso de SOAP"</w:t>
-      </w:r>
-      <w:r>
-        <w:rPr>
-          <w:rFonts w:ascii="Consolas" w:eastAsia="Times New Roman" w:hAnsi="Consolas" w:cs="Times New Roman"/>
-          <w:color w:val="CCCCCC"/>
-          <w:kern w:val="0"/>
-          <w:sz w:val="18"/>
-          <w:szCs w:val="18"/>
-          <w:lang w:eastAsia="es-ES"/>
-          <w14:ligatures w14:val="none"/>
-        </w:rPr>
-        <w:t>,</w:t>
-      </w:r>
-    </w:p>
-    <w:p>
-      <w:pPr>
-        <w:shd w:val="clear" w:color="auto" w:fill="1F1F1F"/>
-        <w:spacing w:after="0" w:line="285" w:lineRule="atLeast"/>
-        <w:rPr>
-          <w:rFonts w:ascii="Consolas" w:eastAsia="Times New Roman" w:hAnsi="Consolas" w:cs="Times New Roman"/>
-          <w:color w:val="CCCCCC"/>
-          <w:kern w:val="0"/>
-          <w:sz w:val="18"/>
-          <w:szCs w:val="18"/>
-          <w:lang w:eastAsia="es-ES"/>
-          <w14:ligatures w14:val="none"/>
-        </w:rPr>
-      </w:pPr>
-      <w:r>
-        <w:rPr>
-          <w:rFonts w:ascii="Consolas" w:eastAsia="Times New Roman" w:hAnsi="Consolas" w:cs="Times New Roman"/>
-          <w:color w:val="CCCCCC"/>
-          <w:kern w:val="0"/>
-          <w:sz w:val="18"/>
-          <w:szCs w:val="18"/>
-          <w:lang w:eastAsia="es-ES"/>
-          <w14:ligatures w14:val="none"/>
-        </w:rPr>
-        <w:t xml:space="preserve">    </w:t>
-      </w:r>
-      <w:r>
-        <w:rPr>
-          <w:rFonts w:ascii="Consolas" w:eastAsia="Times New Roman" w:hAnsi="Consolas" w:cs="Times New Roman"/>
-          <w:color w:val="9CDCFE"/>
-          <w:kern w:val="0"/>
-          <w:sz w:val="18"/>
-          <w:szCs w:val="18"/>
-          <w:lang w:eastAsia="es-ES"/>
-          <w14:ligatures w14:val="none"/>
-        </w:rPr>
-        <w:t>"type"</w:t>
-      </w:r>
-      <w:r>
-        <w:rPr>
-          <w:rFonts w:ascii="Consolas" w:eastAsia="Times New Roman" w:hAnsi="Consolas" w:cs="Times New Roman"/>
-          <w:color w:val="CCCCCC"/>
-          <w:kern w:val="0"/>
-          <w:sz w:val="18"/>
-          <w:szCs w:val="18"/>
-          <w:lang w:eastAsia="es-ES"/>
-          <w14:ligatures w14:val="none"/>
-        </w:rPr>
-        <w:t xml:space="preserve">: </w:t>
-      </w:r>
-      <w:r>
-        <w:rPr>
-          <w:rFonts w:ascii="Consolas" w:eastAsia="Times New Roman" w:hAnsi="Consolas" w:cs="Times New Roman"/>
-          <w:color w:val="CE9178"/>
-          <w:kern w:val="0"/>
-          <w:sz w:val="18"/>
-          <w:szCs w:val="18"/>
-          <w:lang w:eastAsia="es-ES"/>
-          <w14:ligatures w14:val="none"/>
-        </w:rPr>
-        <w:t>"project"</w:t>
-      </w:r>
-      <w:r>
-        <w:rPr>
-          <w:rFonts w:ascii="Consolas" w:eastAsia="Times New Roman" w:hAnsi="Consolas" w:cs="Times New Roman"/>
-          <w:color w:val="CCCCCC"/>
-          <w:kern w:val="0"/>
-          <w:sz w:val="18"/>
-          <w:szCs w:val="18"/>
-          <w:lang w:eastAsia="es-ES"/>
-          <w14:ligatures w14:val="none"/>
-        </w:rPr>
-        <w:t>,</w:t>
-      </w:r>
-    </w:p>
-    <w:p>
-      <w:pPr>
-        <w:shd w:val="clear" w:color="auto" w:fill="1F1F1F"/>
-        <w:spacing w:after="0" w:line="285" w:lineRule="atLeast"/>
-        <w:rPr>
-          <w:rFonts w:ascii="Consolas" w:eastAsia="Times New Roman" w:hAnsi="Consolas" w:cs="Times New Roman"/>
-          <w:color w:val="CCCCCC"/>
-          <w:kern w:val="0"/>
-          <w:sz w:val="18"/>
-          <w:szCs w:val="18"/>
-          <w:lang w:eastAsia="es-ES"/>
-          <w14:ligatures w14:val="none"/>
-        </w:rPr>
-      </w:pPr>
-      <w:r>
-        <w:rPr>
-          <w:rFonts w:ascii="Consolas" w:eastAsia="Times New Roman" w:hAnsi="Consolas" w:cs="Times New Roman"/>
-          <w:color w:val="CCCCCC"/>
-          <w:kern w:val="0"/>
-          <w:sz w:val="18"/>
-          <w:szCs w:val="18"/>
-          <w:lang w:eastAsia="es-ES"/>
-          <w14:ligatures w14:val="none"/>
-        </w:rPr>
-        <w:t xml:space="preserve">    </w:t>
-      </w:r>
-      <w:r>
-        <w:rPr>
-          <w:rFonts w:ascii="Consolas" w:eastAsia="Times New Roman" w:hAnsi="Consolas" w:cs="Times New Roman"/>
-          <w:color w:val="9CDCFE"/>
-          <w:kern w:val="0"/>
-          <w:sz w:val="18"/>
-          <w:szCs w:val="18"/>
-          <w:lang w:eastAsia="es-ES"/>
-          <w14:ligatures w14:val="none"/>
-        </w:rPr>
-        <w:t>"license"</w:t>
-      </w:r>
-      <w:r>
-        <w:rPr>
-          <w:rFonts w:ascii="Consolas" w:eastAsia="Times New Roman" w:hAnsi="Consolas" w:cs="Times New Roman"/>
-          <w:color w:val="CCCCCC"/>
-          <w:kern w:val="0"/>
-          <w:sz w:val="18"/>
-          <w:szCs w:val="18"/>
-          <w:lang w:eastAsia="es-ES"/>
-          <w14:ligatures w14:val="none"/>
-        </w:rPr>
-        <w:t xml:space="preserve">: </w:t>
-      </w:r>
-      <w:r>
-        <w:rPr>
-          <w:rFonts w:ascii="Consolas" w:eastAsia="Times New Roman" w:hAnsi="Consolas" w:cs="Times New Roman"/>
-          <w:color w:val="CE9178"/>
-          <w:kern w:val="0"/>
-          <w:sz w:val="18"/>
-          <w:szCs w:val="18"/>
-          <w:lang w:eastAsia="es-ES"/>
-          <w14:ligatures w14:val="none"/>
-        </w:rPr>
-        <w:t>"GPL"</w:t>
-      </w:r>
-      <w:r>
-        <w:rPr>
-          <w:rFonts w:ascii="Consolas" w:eastAsia="Times New Roman" w:hAnsi="Consolas" w:cs="Times New Roman"/>
-          <w:color w:val="CCCCCC"/>
-          <w:kern w:val="0"/>
-          <w:sz w:val="18"/>
-          <w:szCs w:val="18"/>
-          <w:lang w:eastAsia="es-ES"/>
-          <w14:ligatures w14:val="none"/>
-        </w:rPr>
-        <w:t>,</w:t>
-      </w:r>
-    </w:p>
-    <w:p>
-      <w:pPr>
-        <w:shd w:val="clear" w:color="auto" w:fill="1F1F1F"/>
-        <w:spacing w:after="0" w:line="285" w:lineRule="atLeast"/>
-        <w:rPr>
-          <w:rFonts w:ascii="Consolas" w:eastAsia="Times New Roman" w:hAnsi="Consolas" w:cs="Times New Roman"/>
-          <w:color w:val="CCCCCC"/>
-          <w:kern w:val="0"/>
-          <w:sz w:val="18"/>
-          <w:szCs w:val="18"/>
-          <w:lang w:eastAsia="es-ES"/>
-          <w14:ligatures w14:val="none"/>
-        </w:rPr>
-      </w:pPr>
-      <w:r>
-        <w:rPr>
-          <w:rFonts w:ascii="Consolas" w:eastAsia="Times New Roman" w:hAnsi="Consolas" w:cs="Times New Roman"/>
-          <w:color w:val="CCCCCC"/>
-          <w:kern w:val="0"/>
-          <w:sz w:val="18"/>
-          <w:szCs w:val="18"/>
-          <w:lang w:eastAsia="es-ES"/>
-          <w14:ligatures w14:val="none"/>
-        </w:rPr>
-        <w:t xml:space="preserve">    </w:t>
-      </w:r>
-      <w:r>
-        <w:rPr>
-          <w:rFonts w:ascii="Consolas" w:eastAsia="Times New Roman" w:hAnsi="Consolas" w:cs="Times New Roman"/>
-          <w:color w:val="9CDCFE"/>
-          <w:kern w:val="0"/>
-          <w:sz w:val="18"/>
-          <w:szCs w:val="18"/>
-          <w:lang w:eastAsia="es-ES"/>
-          <w14:ligatures w14:val="none"/>
-        </w:rPr>
-        <w:t>"autoload"</w:t>
-      </w:r>
-      <w:r>
-        <w:rPr>
-          <w:rFonts w:ascii="Consolas" w:eastAsia="Times New Roman" w:hAnsi="Consolas" w:cs="Times New Roman"/>
-          <w:color w:val="CCCCCC"/>
-          <w:kern w:val="0"/>
-          <w:sz w:val="18"/>
-          <w:szCs w:val="18"/>
-          <w:lang w:eastAsia="es-ES"/>
-          <w14:ligatures w14:val="none"/>
-        </w:rPr>
-        <w:t>: {</w:t>
-      </w:r>
-    </w:p>
-    <w:p>
-      <w:pPr>
-        <w:shd w:val="clear" w:color="auto" w:fill="1F1F1F"/>
-        <w:spacing w:after="0" w:line="285" w:lineRule="atLeast"/>
-        <w:rPr>
-          <w:rFonts w:ascii="Consolas" w:eastAsia="Times New Roman" w:hAnsi="Consolas" w:cs="Times New Roman"/>
-          <w:color w:val="CCCCCC"/>
-          <w:kern w:val="0"/>
-          <w:sz w:val="18"/>
-          <w:szCs w:val="18"/>
-          <w:lang w:eastAsia="es-ES"/>
-          <w14:ligatures w14:val="none"/>
-        </w:rPr>
-      </w:pPr>
-      <w:r>
-        <w:rPr>
-          <w:rFonts w:ascii="Consolas" w:eastAsia="Times New Roman" w:hAnsi="Consolas" w:cs="Times New Roman"/>
-          <w:color w:val="CCCCCC"/>
-          <w:kern w:val="0"/>
-          <w:sz w:val="18"/>
-          <w:szCs w:val="18"/>
-          <w:lang w:eastAsia="es-ES"/>
-          <w14:ligatures w14:val="none"/>
-        </w:rPr>
-        <w:t xml:space="preserve">        </w:t>
-      </w:r>
-      <w:r>
-        <w:rPr>
-          <w:rFonts w:ascii="Consolas" w:eastAsia="Times New Roman" w:hAnsi="Consolas" w:cs="Times New Roman"/>
-          <w:color w:val="9CDCFE"/>
-          <w:kern w:val="0"/>
-          <w:sz w:val="18"/>
-          <w:szCs w:val="18"/>
-          <w:lang w:eastAsia="es-ES"/>
-          <w14:ligatures w14:val="none"/>
-        </w:rPr>
-        <w:t>"psr-4"</w:t>
-      </w:r>
-      <w:r>
-        <w:rPr>
-          <w:rFonts w:ascii="Consolas" w:eastAsia="Times New Roman" w:hAnsi="Consolas" w:cs="Times New Roman"/>
-          <w:color w:val="CCCCCC"/>
-          <w:kern w:val="0"/>
-          <w:sz w:val="18"/>
-          <w:szCs w:val="18"/>
-          <w:lang w:eastAsia="es-ES"/>
-          <w14:ligatures w14:val="none"/>
-        </w:rPr>
-        <w:t>: {</w:t>
-      </w:r>
-    </w:p>
-    <w:p>
-      <w:pPr>
-        <w:shd w:val="clear" w:color="auto" w:fill="1F1F1F"/>
-        <w:spacing w:after="0" w:line="285" w:lineRule="atLeast"/>
-        <w:rPr>
-          <w:rFonts w:ascii="Consolas" w:eastAsia="Times New Roman" w:hAnsi="Consolas" w:cs="Times New Roman"/>
-          <w:color w:val="CCCCCC"/>
-          <w:kern w:val="0"/>
-          <w:sz w:val="18"/>
-          <w:szCs w:val="18"/>
-          <w:lang w:eastAsia="es-ES"/>
-          <w14:ligatures w14:val="none"/>
-        </w:rPr>
-      </w:pPr>
-      <w:r>
-        <w:rPr>
-          <w:rFonts w:ascii="Consolas" w:eastAsia="Times New Roman" w:hAnsi="Consolas" w:cs="Times New Roman"/>
-          <w:color w:val="CCCCCC"/>
-          <w:kern w:val="0"/>
-          <w:sz w:val="18"/>
-          <w:szCs w:val="18"/>
-          <w:lang w:eastAsia="es-ES"/>
-          <w14:ligatures w14:val="none"/>
-        </w:rPr>
-        <w:t xml:space="preserve">            </w:t>
-      </w:r>
-      <w:r>
-        <w:rPr>
-          <w:rFonts w:ascii="Consolas" w:eastAsia="Times New Roman" w:hAnsi="Consolas" w:cs="Times New Roman"/>
-          <w:color w:val="9CDCFE"/>
-          <w:kern w:val="0"/>
-          <w:sz w:val="18"/>
-          <w:szCs w:val="18"/>
-          <w:lang w:eastAsia="es-ES"/>
-          <w14:ligatures w14:val="none"/>
-        </w:rPr>
-        <w:t>"Clases</w:t>
-      </w:r>
-      <w:r>
-        <w:rPr>
-          <w:rFonts w:ascii="Consolas" w:eastAsia="Times New Roman" w:hAnsi="Consolas" w:cs="Times New Roman"/>
-          <w:color w:val="D7BA7D"/>
-          <w:kern w:val="0"/>
-          <w:sz w:val="18"/>
-          <w:szCs w:val="18"/>
-          <w:lang w:eastAsia="es-ES"/>
-          <w14:ligatures w14:val="none"/>
-        </w:rPr>
-        <w:t>\\</w:t>
-      </w:r>
-      <w:r>
-        <w:rPr>
-          <w:rFonts w:ascii="Consolas" w:eastAsia="Times New Roman" w:hAnsi="Consolas" w:cs="Times New Roman"/>
-          <w:color w:val="9CDCFE"/>
-          <w:kern w:val="0"/>
-          <w:sz w:val="18"/>
-          <w:szCs w:val="18"/>
-          <w:lang w:eastAsia="es-ES"/>
-          <w14:ligatures w14:val="none"/>
-        </w:rPr>
-        <w:t>"</w:t>
-      </w:r>
-      <w:r>
-        <w:rPr>
-          <w:rFonts w:ascii="Consolas" w:eastAsia="Times New Roman" w:hAnsi="Consolas" w:cs="Times New Roman"/>
-          <w:color w:val="CCCCCC"/>
-          <w:kern w:val="0"/>
-          <w:sz w:val="18"/>
-          <w:szCs w:val="18"/>
-          <w:lang w:eastAsia="es-ES"/>
-          <w14:ligatures w14:val="none"/>
-        </w:rPr>
-        <w:t xml:space="preserve">: </w:t>
-      </w:r>
-      <w:r>
-        <w:rPr>
-          <w:rFonts w:ascii="Consolas" w:eastAsia="Times New Roman" w:hAnsi="Consolas" w:cs="Times New Roman"/>
-          <w:color w:val="CE9178"/>
-          <w:kern w:val="0"/>
-          <w:sz w:val="18"/>
-          <w:szCs w:val="18"/>
-          <w:lang w:eastAsia="es-ES"/>
-          <w14:ligatures w14:val="none"/>
-        </w:rPr>
-        <w:t>"src/"</w:t>
-      </w:r>
-    </w:p>
-    <w:p>
-      <w:pPr>
-        <w:shd w:val="clear" w:color="auto" w:fill="1F1F1F"/>
-        <w:spacing w:after="0" w:line="285" w:lineRule="atLeast"/>
-        <w:rPr>
-          <w:rFonts w:ascii="Consolas" w:eastAsia="Times New Roman" w:hAnsi="Consolas" w:cs="Times New Roman"/>
-          <w:color w:val="CCCCCC"/>
-          <w:kern w:val="0"/>
-          <w:sz w:val="18"/>
-          <w:szCs w:val="18"/>
-          <w:lang w:eastAsia="es-ES"/>
-          <w14:ligatures w14:val="none"/>
-        </w:rPr>
-      </w:pPr>
-      <w:r>
-        <w:rPr>
-          <w:rFonts w:ascii="Consolas" w:eastAsia="Times New Roman" w:hAnsi="Consolas" w:cs="Times New Roman"/>
-          <w:color w:val="CCCCCC"/>
-          <w:kern w:val="0"/>
-          <w:sz w:val="18"/>
-          <w:szCs w:val="18"/>
-          <w:lang w:eastAsia="es-ES"/>
-          <w14:ligatures w14:val="none"/>
-        </w:rPr>
-        <w:t>        }</w:t>
-      </w:r>
-    </w:p>
-    <w:p>
-      <w:pPr>
-        <w:shd w:val="clear" w:color="auto" w:fill="1F1F1F"/>
-        <w:spacing w:after="0" w:line="285" w:lineRule="atLeast"/>
-        <w:rPr>
-          <w:rFonts w:ascii="Consolas" w:eastAsia="Times New Roman" w:hAnsi="Consolas" w:cs="Times New Roman"/>
-          <w:color w:val="CCCCCC"/>
-          <w:kern w:val="0"/>
-          <w:sz w:val="18"/>
-          <w:szCs w:val="18"/>
-          <w:lang w:eastAsia="es-ES"/>
-          <w14:ligatures w14:val="none"/>
-        </w:rPr>
-      </w:pPr>
-      <w:r>
-        <w:rPr>
-          <w:rFonts w:ascii="Consolas" w:eastAsia="Times New Roman" w:hAnsi="Consolas" w:cs="Times New Roman"/>
-          <w:color w:val="CCCCCC"/>
-          <w:kern w:val="0"/>
-          <w:sz w:val="18"/>
-          <w:szCs w:val="18"/>
-          <w:lang w:eastAsia="es-ES"/>
-          <w14:ligatures w14:val="none"/>
-        </w:rPr>
-        <w:t>    },</w:t>
-      </w:r>
-    </w:p>
-    <w:p>
-      <w:pPr>
-        <w:shd w:val="clear" w:color="auto" w:fill="1F1F1F"/>
-        <w:spacing w:after="0" w:line="285" w:lineRule="atLeast"/>
-        <w:rPr>
-          <w:rFonts w:ascii="Consolas" w:eastAsia="Times New Roman" w:hAnsi="Consolas" w:cs="Times New Roman"/>
-          <w:color w:val="CCCCCC"/>
-          <w:kern w:val="0"/>
-          <w:sz w:val="18"/>
-          <w:szCs w:val="18"/>
-          <w:lang w:eastAsia="es-ES"/>
-          <w14:ligatures w14:val="none"/>
-        </w:rPr>
-      </w:pPr>
-      <w:r>
-        <w:rPr>
-          <w:rFonts w:ascii="Consolas" w:eastAsia="Times New Roman" w:hAnsi="Consolas" w:cs="Times New Roman"/>
-          <w:color w:val="CCCCCC"/>
-          <w:kern w:val="0"/>
-          <w:sz w:val="18"/>
-          <w:szCs w:val="18"/>
-          <w:lang w:eastAsia="es-ES"/>
-          <w14:ligatures w14:val="none"/>
-        </w:rPr>
-        <w:t xml:space="preserve">    </w:t>
-      </w:r>
-      <w:r>
-        <w:rPr>
-          <w:rFonts w:ascii="Consolas" w:eastAsia="Times New Roman" w:hAnsi="Consolas" w:cs="Times New Roman"/>
-          <w:color w:val="9CDCFE"/>
-          <w:kern w:val="0"/>
-          <w:sz w:val="18"/>
-          <w:szCs w:val="18"/>
-          <w:lang w:eastAsia="es-ES"/>
-          <w14:ligatures w14:val="none"/>
-        </w:rPr>
-        <w:t>"</w:t>
-      </w:r>
-      <w:proofErr w:type="spellStart"/>
-      <w:r>
-        <w:rPr>
-          <w:rFonts w:ascii="Consolas" w:eastAsia="Times New Roman" w:hAnsi="Consolas" w:cs="Times New Roman"/>
-          <w:color w:val="9CDCFE"/>
-          <w:kern w:val="0"/>
-          <w:sz w:val="18"/>
-          <w:szCs w:val="18"/>
-          <w:lang w:eastAsia="es-ES"/>
-          <w14:ligatures w14:val="none"/>
-        </w:rPr>
-        <w:t>authors</w:t>
-      </w:r>
-      <w:proofErr w:type="spellEnd"/>
-      <w:r>
-        <w:rPr>
-          <w:rFonts w:ascii="Consolas" w:eastAsia="Times New Roman" w:hAnsi="Consolas" w:cs="Times New Roman"/>
-          <w:color w:val="9CDCFE"/>
-          <w:kern w:val="0"/>
-          <w:sz w:val="18"/>
-          <w:szCs w:val="18"/>
-          <w:lang w:eastAsia="es-ES"/>
-          <w14:ligatures w14:val="none"/>
-        </w:rPr>
-        <w:t>"</w:t>
-      </w:r>
-      <w:r>
-        <w:rPr>
-          <w:rFonts w:ascii="Consolas" w:eastAsia="Times New Roman" w:hAnsi="Consolas" w:cs="Times New Roman"/>
-          <w:color w:val="CCCCCC"/>
-          <w:kern w:val="0"/>
-          <w:sz w:val="18"/>
-          <w:szCs w:val="18"/>
-          <w:lang w:eastAsia="es-ES"/>
-          <w14:ligatures w14:val="none"/>
-        </w:rPr>
-        <w:t>: [</w:t>
-      </w:r>
-    </w:p>
-    <w:p>
-      <w:pPr>
-        <w:shd w:val="clear" w:color="auto" w:fill="1F1F1F"/>
-        <w:spacing w:after="0" w:line="285" w:lineRule="atLeast"/>
-        <w:rPr>
-          <w:rFonts w:ascii="Consolas" w:eastAsia="Times New Roman" w:hAnsi="Consolas" w:cs="Times New Roman"/>
-          <w:color w:val="CCCCCC"/>
-          <w:kern w:val="0"/>
-          <w:sz w:val="18"/>
-          <w:szCs w:val="18"/>
-          <w:lang w:eastAsia="es-ES"/>
-          <w14:ligatures w14:val="none"/>
-        </w:rPr>
-      </w:pPr>
-      <w:r>
-        <w:rPr>
-          <w:rFonts w:ascii="Consolas" w:eastAsia="Times New Roman" w:hAnsi="Consolas" w:cs="Times New Roman"/>
-          <w:color w:val="CCCCCC"/>
-          <w:kern w:val="0"/>
-          <w:sz w:val="18"/>
-          <w:szCs w:val="18"/>
-          <w:lang w:eastAsia="es-ES"/>
-          <w14:ligatures w14:val="none"/>
-        </w:rPr>
-        <w:t>        {</w:t>
-      </w:r>
-    </w:p>
-    <w:p>
-      <w:pPr>
-        <w:shd w:val="clear" w:color="auto" w:fill="1F1F1F"/>
-        <w:spacing w:after="0" w:line="285" w:lineRule="atLeast"/>
-        <w:rPr>
-          <w:rFonts w:ascii="Consolas" w:eastAsia="Times New Roman" w:hAnsi="Consolas" w:cs="Times New Roman"/>
-          <w:color w:val="CCCCCC"/>
-          <w:kern w:val="0"/>
-          <w:sz w:val="18"/>
-          <w:szCs w:val="18"/>
-          <w:lang w:eastAsia="es-ES"/>
-          <w14:ligatures w14:val="none"/>
-        </w:rPr>
-      </w:pPr>
-      <w:r>
-        <w:rPr>
-          <w:rFonts w:ascii="Consolas" w:eastAsia="Times New Roman" w:hAnsi="Consolas" w:cs="Times New Roman"/>
-          <w:color w:val="CCCCCC"/>
-          <w:kern w:val="0"/>
-          <w:sz w:val="18"/>
-          <w:szCs w:val="18"/>
-          <w:lang w:eastAsia="es-ES"/>
-          <w14:ligatures w14:val="none"/>
-        </w:rPr>
-        <w:t xml:space="preserve">            </w:t>
-      </w:r>
-      <w:r>
-        <w:rPr>
-          <w:rFonts w:ascii="Consolas" w:eastAsia="Times New Roman" w:hAnsi="Consolas" w:cs="Times New Roman"/>
-          <w:color w:val="9CDCFE"/>
-          <w:kern w:val="0"/>
-          <w:sz w:val="18"/>
-          <w:szCs w:val="18"/>
-          <w:lang w:eastAsia="es-ES"/>
-          <w14:ligatures w14:val="none"/>
-        </w:rPr>
-        <w:t>"name"</w:t>
-      </w:r>
-      <w:r>
-        <w:rPr>
-          <w:rFonts w:ascii="Consolas" w:eastAsia="Times New Roman" w:hAnsi="Consolas" w:cs="Times New Roman"/>
-          <w:color w:val="CCCCCC"/>
-          <w:kern w:val="0"/>
-          <w:sz w:val="18"/>
-          <w:szCs w:val="18"/>
-          <w:lang w:eastAsia="es-ES"/>
-          <w14:ligatures w14:val="none"/>
-        </w:rPr>
-        <w:t xml:space="preserve">: </w:t>
-      </w:r>
-      <w:r>
-        <w:rPr>
-          <w:rFonts w:ascii="Consolas" w:eastAsia="Times New Roman" w:hAnsi="Consolas" w:cs="Times New Roman"/>
-          <w:color w:val="CE9178"/>
-          <w:kern w:val="0"/>
-          <w:sz w:val="18"/>
-          <w:szCs w:val="18"/>
-          <w:lang w:eastAsia="es-ES"/>
-          <w14:ligatures w14:val="none"/>
-        </w:rPr>
-        <w:t>"robertorodriguezNet"</w:t>
-      </w:r>
-      <w:r>
-        <w:rPr>
-          <w:rFonts w:ascii="Consolas" w:eastAsia="Times New Roman" w:hAnsi="Consolas" w:cs="Times New Roman"/>
-          <w:color w:val="CCCCCC"/>
-          <w:kern w:val="0"/>
-          <w:sz w:val="18"/>
-          <w:szCs w:val="18"/>
-          <w:lang w:eastAsia="es-ES"/>
-          <w14:ligatures w14:val="none"/>
-        </w:rPr>
-        <w:t>,</w:t>
-      </w:r>
-    </w:p>
-    <w:p>
-      <w:pPr>
-        <w:shd w:val="clear" w:color="auto" w:fill="1F1F1F"/>
-        <w:spacing w:after="0" w:line="285" w:lineRule="atLeast"/>
-        <w:rPr>
-          <w:rFonts w:ascii="Consolas" w:eastAsia="Times New Roman" w:hAnsi="Consolas" w:cs="Times New Roman"/>
-          <w:color w:val="CCCCCC"/>
-          <w:kern w:val="0"/>
-          <w:sz w:val="18"/>
-          <w:szCs w:val="18"/>
-          <w:lang w:eastAsia="es-ES"/>
-          <w14:ligatures w14:val="none"/>
-        </w:rPr>
-      </w:pPr>
-      <w:r>
-        <w:rPr>
-          <w:rFonts w:ascii="Consolas" w:eastAsia="Times New Roman" w:hAnsi="Consolas" w:cs="Times New Roman"/>
-          <w:color w:val="CCCCCC"/>
-          <w:kern w:val="0"/>
-          <w:sz w:val="18"/>
-          <w:szCs w:val="18"/>
-          <w:lang w:eastAsia="es-ES"/>
-          <w14:ligatures w14:val="none"/>
-        </w:rPr>
-        <w:t xml:space="preserve">            </w:t>
-      </w:r>
-      <w:r>
-        <w:rPr>
-          <w:rFonts w:ascii="Consolas" w:eastAsia="Times New Roman" w:hAnsi="Consolas" w:cs="Times New Roman"/>
-          <w:color w:val="9CDCFE"/>
-          <w:kern w:val="0"/>
-          <w:sz w:val="18"/>
-          <w:szCs w:val="18"/>
-          <w:lang w:eastAsia="es-ES"/>
-          <w14:ligatures w14:val="none"/>
-        </w:rPr>
-        <w:t>"email"</w:t>
-      </w:r>
-      <w:r>
-        <w:rPr>
-          <w:rFonts w:ascii="Consolas" w:eastAsia="Times New Roman" w:hAnsi="Consolas" w:cs="Times New Roman"/>
-          <w:color w:val="CCCCCC"/>
-          <w:kern w:val="0"/>
-          <w:sz w:val="18"/>
-          <w:szCs w:val="18"/>
-          <w:lang w:eastAsia="es-ES"/>
-          <w14:ligatures w14:val="none"/>
-        </w:rPr>
-        <w:t xml:space="preserve">: </w:t>
-      </w:r>
-      <w:r>
-        <w:rPr>
-          <w:rFonts w:ascii="Consolas" w:eastAsia="Times New Roman" w:hAnsi="Consolas" w:cs="Times New Roman"/>
-          <w:color w:val="CE9178"/>
-          <w:kern w:val="0"/>
-          <w:sz w:val="18"/>
-          <w:szCs w:val="18"/>
-          <w:lang w:eastAsia="es-ES"/>
-          <w14:ligatures w14:val="none"/>
-        </w:rPr>
-        <w:t>"robertorodriguez@robertorodriguez.net"</w:t>
-      </w:r>
-    </w:p>
-    <w:p>
-      <w:pPr>
-        <w:shd w:val="clear" w:color="auto" w:fill="1F1F1F"/>
-        <w:spacing w:after="0" w:line="285" w:lineRule="atLeast"/>
-        <w:rPr>
-          <w:rFonts w:ascii="Consolas" w:eastAsia="Times New Roman" w:hAnsi="Consolas" w:cs="Times New Roman"/>
-          <w:color w:val="CCCCCC"/>
-          <w:kern w:val="0"/>
-          <w:sz w:val="18"/>
-          <w:szCs w:val="18"/>
-          <w:lang w:eastAsia="es-ES"/>
-          <w14:ligatures w14:val="none"/>
-        </w:rPr>
-      </w:pPr>
-      <w:r>
-        <w:rPr>
-          <w:rFonts w:ascii="Consolas" w:eastAsia="Times New Roman" w:hAnsi="Consolas" w:cs="Times New Roman"/>
-          <w:color w:val="CCCCCC"/>
-          <w:kern w:val="0"/>
-          <w:sz w:val="18"/>
-          <w:szCs w:val="18"/>
-          <w:lang w:eastAsia="es-ES"/>
-          <w14:ligatures w14:val="none"/>
-        </w:rPr>
-        <w:t>        }</w:t>
-      </w:r>
-    </w:p>
-    <w:p>
-      <w:pPr>
-        <w:shd w:val="clear" w:color="auto" w:fill="1F1F1F"/>
-        <w:spacing w:after="0" w:line="285" w:lineRule="atLeast"/>
-        <w:rPr>
-          <w:rFonts w:ascii="Consolas" w:eastAsia="Times New Roman" w:hAnsi="Consolas" w:cs="Times New Roman"/>
-          <w:color w:val="CCCCCC"/>
-          <w:kern w:val="0"/>
-          <w:sz w:val="18"/>
-          <w:szCs w:val="18"/>
-          <w:lang w:eastAsia="es-ES"/>
-          <w14:ligatures w14:val="none"/>
-        </w:rPr>
-      </w:pPr>
-      <w:r>
-        <w:rPr>
-          <w:rFonts w:ascii="Consolas" w:eastAsia="Times New Roman" w:hAnsi="Consolas" w:cs="Times New Roman"/>
-          <w:color w:val="CCCCCC"/>
-          <w:kern w:val="0"/>
-          <w:sz w:val="18"/>
-          <w:szCs w:val="18"/>
-          <w:lang w:eastAsia="es-ES"/>
-          <w14:ligatures w14:val="none"/>
-        </w:rPr>
-        <w:t>    ],</w:t>
-      </w:r>
-    </w:p>
-    <w:p>
-      <w:pPr>
-        <w:shd w:val="clear" w:color="auto" w:fill="1F1F1F"/>
-        <w:spacing w:after="0" w:line="285" w:lineRule="atLeast"/>
-        <w:rPr>
-          <w:rFonts w:ascii="Consolas" w:eastAsia="Times New Roman" w:hAnsi="Consolas" w:cs="Times New Roman"/>
-          <w:color w:val="CCCCCC"/>
-          <w:kern w:val="0"/>
-          <w:sz w:val="18"/>
-          <w:szCs w:val="18"/>
-          <w:lang w:eastAsia="es-ES"/>
-          <w14:ligatures w14:val="none"/>
-        </w:rPr>
-      </w:pPr>
-      <w:r>
-        <w:rPr>
-          <w:rFonts w:ascii="Consolas" w:eastAsia="Times New Roman" w:hAnsi="Consolas" w:cs="Times New Roman"/>
-          <w:color w:val="CCCCCC"/>
-          <w:kern w:val="0"/>
-          <w:sz w:val="18"/>
-          <w:szCs w:val="18"/>
-          <w:lang w:eastAsia="es-ES"/>
-          <w14:ligatures w14:val="none"/>
-        </w:rPr>
-        <w:t xml:space="preserve">    </w:t>
-      </w:r>
-      <w:r>
-        <w:rPr>
-          <w:rFonts w:ascii="Consolas" w:eastAsia="Times New Roman" w:hAnsi="Consolas" w:cs="Times New Roman"/>
-          <w:color w:val="9CDCFE"/>
-          <w:kern w:val="0"/>
-          <w:sz w:val="18"/>
-          <w:szCs w:val="18"/>
-          <w:lang w:eastAsia="es-ES"/>
-          <w14:ligatures w14:val="none"/>
-        </w:rPr>
-        <w:t>"</w:t>
-      </w:r>
-      <w:proofErr w:type="spellStart"/>
-      <w:r>
-        <w:rPr>
-          <w:rFonts w:ascii="Consolas" w:eastAsia="Times New Roman" w:hAnsi="Consolas" w:cs="Times New Roman"/>
-          <w:color w:val="9CDCFE"/>
-          <w:kern w:val="0"/>
-          <w:sz w:val="18"/>
-          <w:szCs w:val="18"/>
-          <w:lang w:eastAsia="es-ES"/>
-          <w14:ligatures w14:val="none"/>
-        </w:rPr>
-        <w:t>minimum-stability</w:t>
-      </w:r>
-      <w:proofErr w:type="spellEnd"/>
-      <w:r>
-        <w:rPr>
-          <w:rFonts w:ascii="Consolas" w:eastAsia="Times New Roman" w:hAnsi="Consolas" w:cs="Times New Roman"/>
-          <w:color w:val="9CDCFE"/>
-          <w:kern w:val="0"/>
-          <w:sz w:val="18"/>
-          <w:szCs w:val="18"/>
-          <w:lang w:eastAsia="es-ES"/>
-          <w14:ligatures w14:val="none"/>
-        </w:rPr>
-        <w:t>"</w:t>
-      </w:r>
-      <w:r>
-        <w:rPr>
-          <w:rFonts w:ascii="Consolas" w:eastAsia="Times New Roman" w:hAnsi="Consolas" w:cs="Times New Roman"/>
-          <w:color w:val="CCCCCC"/>
-          <w:kern w:val="0"/>
-          <w:sz w:val="18"/>
-          <w:szCs w:val="18"/>
-          <w:lang w:eastAsia="es-ES"/>
-          <w14:ligatures w14:val="none"/>
-        </w:rPr>
-        <w:t xml:space="preserve">: </w:t>
-      </w:r>
-      <w:r>
-        <w:rPr>
-          <w:rFonts w:ascii="Consolas" w:eastAsia="Times New Roman" w:hAnsi="Consolas" w:cs="Times New Roman"/>
-          <w:color w:val="CE9178"/>
-          <w:kern w:val="0"/>
-          <w:sz w:val="18"/>
-          <w:szCs w:val="18"/>
-          <w:lang w:eastAsia="es-ES"/>
-          <w14:ligatures w14:val="none"/>
-        </w:rPr>
-        <w:t>"</w:t>
-      </w:r>
-      <w:proofErr w:type="spellStart"/>
-      <w:r>
-        <w:rPr>
-          <w:rFonts w:ascii="Consolas" w:eastAsia="Times New Roman" w:hAnsi="Consolas" w:cs="Times New Roman"/>
-          <w:color w:val="CE9178"/>
-          <w:kern w:val="0"/>
-          <w:sz w:val="18"/>
-          <w:szCs w:val="18"/>
-          <w:lang w:eastAsia="es-ES"/>
-          <w14:ligatures w14:val="none"/>
-        </w:rPr>
-        <w:t>dev</w:t>
-      </w:r>
-      <w:proofErr w:type="spellEnd"/>
-      <w:r>
-        <w:rPr>
-          <w:rFonts w:ascii="Consolas" w:eastAsia="Times New Roman" w:hAnsi="Consolas" w:cs="Times New Roman"/>
-          <w:color w:val="CE9178"/>
-          <w:kern w:val="0"/>
-          <w:sz w:val="18"/>
-          <w:szCs w:val="18"/>
-          <w:lang w:eastAsia="es-ES"/>
-          <w14:ligatures w14:val="none"/>
-        </w:rPr>
-        <w:t>"</w:t>
-      </w:r>
-      <w:r>
-        <w:rPr>
-          <w:rFonts w:ascii="Consolas" w:eastAsia="Times New Roman" w:hAnsi="Consolas" w:cs="Times New Roman"/>
-          <w:color w:val="CCCCCC"/>
-          <w:kern w:val="0"/>
-          <w:sz w:val="18"/>
-          <w:szCs w:val="18"/>
-          <w:lang w:eastAsia="es-ES"/>
-          <w14:ligatures w14:val="none"/>
-        </w:rPr>
-        <w:t>,</w:t>
-      </w:r>
-    </w:p>
-    <w:p>
-      <w:pPr>
-        <w:shd w:val="clear" w:color="auto" w:fill="1F1F1F"/>
-        <w:spacing w:after="0" w:line="285" w:lineRule="atLeast"/>
-        <w:rPr>
-          <w:rFonts w:ascii="Consolas" w:eastAsia="Times New Roman" w:hAnsi="Consolas" w:cs="Times New Roman"/>
-          <w:color w:val="CCCCCC"/>
-          <w:kern w:val="0"/>
-          <w:sz w:val="18"/>
-          <w:szCs w:val="18"/>
-          <w:lang w:eastAsia="es-ES"/>
-          <w14:ligatures w14:val="none"/>
-        </w:rPr>
-      </w:pPr>
-      <w:r>
-        <w:rPr>
-          <w:rFonts w:ascii="Consolas" w:eastAsia="Times New Roman" w:hAnsi="Consolas" w:cs="Times New Roman"/>
-          <w:color w:val="CCCCCC"/>
-          <w:kern w:val="0"/>
-          <w:sz w:val="18"/>
-          <w:szCs w:val="18"/>
-          <w:lang w:eastAsia="es-ES"/>
-          <w14:ligatures w14:val="none"/>
-        </w:rPr>
-        <w:t xml:space="preserve">    </w:t>
-      </w:r>
-      <w:r>
-        <w:rPr>
-          <w:rFonts w:ascii="Consolas" w:eastAsia="Times New Roman" w:hAnsi="Consolas" w:cs="Times New Roman"/>
-          <w:color w:val="9CDCFE"/>
-          <w:kern w:val="0"/>
-          <w:sz w:val="18"/>
-          <w:szCs w:val="18"/>
-          <w:lang w:eastAsia="es-ES"/>
-          <w14:ligatures w14:val="none"/>
-        </w:rPr>
-        <w:t>"require"</w:t>
-      </w:r>
-      <w:r>
-        <w:rPr>
-          <w:rFonts w:ascii="Consolas" w:eastAsia="Times New Roman" w:hAnsi="Consolas" w:cs="Times New Roman"/>
-          <w:color w:val="CCCCCC"/>
-          <w:kern w:val="0"/>
-          <w:sz w:val="18"/>
-          <w:szCs w:val="18"/>
-          <w:lang w:eastAsia="es-ES"/>
-          <w14:ligatures w14:val="none"/>
-        </w:rPr>
-        <w:t>: {</w:t>
-      </w:r>
-    </w:p>
-    <w:p>
-      <w:pPr>
-        <w:shd w:val="clear" w:color="auto" w:fill="1F1F1F"/>
-        <w:spacing w:after="0" w:line="285" w:lineRule="atLeast"/>
-        <w:rPr>
-          <w:rFonts w:ascii="Consolas" w:eastAsia="Times New Roman" w:hAnsi="Consolas" w:cs="Times New Roman"/>
-          <w:color w:val="CCCCCC"/>
-          <w:kern w:val="0"/>
-          <w:sz w:val="18"/>
-          <w:szCs w:val="18"/>
-          <w:lang w:eastAsia="es-ES"/>
-          <w14:ligatures w14:val="none"/>
-        </w:rPr>
-      </w:pPr>
-      <w:r>
-        <w:rPr>
-          <w:rFonts w:ascii="Consolas" w:eastAsia="Times New Roman" w:hAnsi="Consolas" w:cs="Times New Roman"/>
-          <w:color w:val="CCCCCC"/>
-          <w:kern w:val="0"/>
-          <w:sz w:val="18"/>
-          <w:szCs w:val="18"/>
-          <w:lang w:eastAsia="es-ES"/>
-          <w14:ligatures w14:val="none"/>
-        </w:rPr>
-        <w:t xml:space="preserve">        </w:t>
-      </w:r>
-      <w:r>
-        <w:rPr>
-          <w:rFonts w:ascii="Consolas" w:eastAsia="Times New Roman" w:hAnsi="Consolas" w:cs="Times New Roman"/>
-          <w:color w:val="9CDCFE"/>
-          <w:kern w:val="0"/>
-          <w:sz w:val="18"/>
-          <w:szCs w:val="18"/>
-          <w:lang w:eastAsia="es-ES"/>
-          <w14:ligatures w14:val="none"/>
-        </w:rPr>
-        <w:t>"wsdl2phpgenerator/wsdl2phpgenerator"</w:t>
-      </w:r>
-      <w:r>
-        <w:rPr>
-          <w:rFonts w:ascii="Consolas" w:eastAsia="Times New Roman" w:hAnsi="Consolas" w:cs="Times New Roman"/>
-          <w:color w:val="CCCCCC"/>
-          <w:kern w:val="0"/>
-          <w:sz w:val="18"/>
-          <w:szCs w:val="18"/>
-          <w:lang w:eastAsia="es-ES"/>
-          <w14:ligatures w14:val="none"/>
-        </w:rPr>
-        <w:t xml:space="preserve">: </w:t>
-      </w:r>
-      <w:r>
-        <w:rPr>
-          <w:rFonts w:ascii="Consolas" w:eastAsia="Times New Roman" w:hAnsi="Consolas" w:cs="Times New Roman"/>
-          <w:color w:val="CE9178"/>
-          <w:kern w:val="0"/>
-          <w:sz w:val="18"/>
-          <w:szCs w:val="18"/>
-          <w:lang w:eastAsia="es-ES"/>
-          <w14:ligatures w14:val="none"/>
-        </w:rPr>
-        <w:t>"^3.5@dev"</w:t>
-      </w:r>
-    </w:p>
-    <w:p>
-      <w:pPr>
-        <w:shd w:val="clear" w:color="auto" w:fill="1F1F1F"/>
-        <w:spacing w:after="0" w:line="285" w:lineRule="atLeast"/>
-        <w:rPr>
-          <w:rFonts w:ascii="Consolas" w:eastAsia="Times New Roman" w:hAnsi="Consolas" w:cs="Times New Roman"/>
-          <w:color w:val="CCCCCC"/>
-          <w:kern w:val="0"/>
-          <w:sz w:val="18"/>
-          <w:szCs w:val="18"/>
-          <w:lang w:eastAsia="es-ES"/>
-          <w14:ligatures w14:val="none"/>
-        </w:rPr>
-      </w:pPr>
-      <w:r>
-        <w:rPr>
-          <w:rFonts w:ascii="Consolas" w:eastAsia="Times New Roman" w:hAnsi="Consolas" w:cs="Times New Roman"/>
-          <w:color w:val="CCCCCC"/>
-          <w:kern w:val="0"/>
-          <w:sz w:val="18"/>
-          <w:szCs w:val="18"/>
-          <w:lang w:eastAsia="es-ES"/>
-          <w14:ligatures w14:val="none"/>
-        </w:rPr>
-        <w:t>    },</w:t>
-      </w:r>
-    </w:p>
-    <w:p>
-      <w:pPr>
-        <w:shd w:val="clear" w:color="auto" w:fill="1F1F1F"/>
-        <w:spacing w:after="0" w:line="285" w:lineRule="atLeast"/>
-        <w:rPr>
-          <w:rFonts w:ascii="Consolas" w:eastAsia="Times New Roman" w:hAnsi="Consolas" w:cs="Times New Roman"/>
-          <w:color w:val="CCCCCC"/>
-          <w:kern w:val="0"/>
-          <w:sz w:val="18"/>
-          <w:szCs w:val="18"/>
-          <w:lang w:eastAsia="es-ES"/>
-          <w14:ligatures w14:val="none"/>
-        </w:rPr>
-      </w:pPr>
-      <w:r>
-        <w:rPr>
-          <w:rFonts w:ascii="Consolas" w:eastAsia="Times New Roman" w:hAnsi="Consolas" w:cs="Times New Roman"/>
-          <w:color w:val="CCCCCC"/>
-          <w:kern w:val="0"/>
-          <w:sz w:val="18"/>
-          <w:szCs w:val="18"/>
-          <w:lang w:eastAsia="es-ES"/>
-          <w14:ligatures w14:val="none"/>
-        </w:rPr>
-        <w:t xml:space="preserve">    </w:t>
-      </w:r>
-      <w:r>
-        <w:rPr>
-          <w:rFonts w:ascii="Consolas" w:eastAsia="Times New Roman" w:hAnsi="Consolas" w:cs="Times New Roman"/>
-          <w:color w:val="9CDCFE"/>
-          <w:kern w:val="0"/>
-          <w:sz w:val="18"/>
-          <w:szCs w:val="18"/>
-          <w:lang w:eastAsia="es-ES"/>
-          <w14:ligatures w14:val="none"/>
-        </w:rPr>
-        <w:t>"</w:t>
-      </w:r>
-      <w:proofErr w:type="spellStart"/>
-      <w:r>
-        <w:rPr>
-          <w:rFonts w:ascii="Consolas" w:eastAsia="Times New Roman" w:hAnsi="Consolas" w:cs="Times New Roman"/>
-          <w:color w:val="9CDCFE"/>
-          <w:kern w:val="0"/>
-          <w:sz w:val="18"/>
-          <w:szCs w:val="18"/>
-          <w:lang w:eastAsia="es-ES"/>
-          <w14:ligatures w14:val="none"/>
-        </w:rPr>
-        <w:t>config</w:t>
-      </w:r>
-      <w:proofErr w:type="spellEnd"/>
-      <w:r>
-        <w:rPr>
-          <w:rFonts w:ascii="Consolas" w:eastAsia="Times New Roman" w:hAnsi="Consolas" w:cs="Times New Roman"/>
-          <w:color w:val="9CDCFE"/>
-          <w:kern w:val="0"/>
-          <w:sz w:val="18"/>
-          <w:szCs w:val="18"/>
-          <w:lang w:eastAsia="es-ES"/>
-          <w14:ligatures w14:val="none"/>
-        </w:rPr>
-        <w:t>"</w:t>
-      </w:r>
-      <w:r>
-        <w:rPr>
-          <w:rFonts w:ascii="Consolas" w:eastAsia="Times New Roman" w:hAnsi="Consolas" w:cs="Times New Roman"/>
-          <w:color w:val="CCCCCC"/>
-          <w:kern w:val="0"/>
-          <w:sz w:val="18"/>
-          <w:szCs w:val="18"/>
-          <w:lang w:eastAsia="es-ES"/>
-          <w14:ligatures w14:val="none"/>
-        </w:rPr>
-        <w:t>: {</w:t>
-      </w:r>
-    </w:p>
-    <w:p>
-      <w:pPr>
-        <w:shd w:val="clear" w:color="auto" w:fill="1F1F1F"/>
-        <w:spacing w:after="0" w:line="285" w:lineRule="atLeast"/>
-        <w:rPr>
-          <w:rFonts w:ascii="Consolas" w:eastAsia="Times New Roman" w:hAnsi="Consolas" w:cs="Times New Roman"/>
-          <w:color w:val="CCCCCC"/>
-          <w:kern w:val="0"/>
-          <w:sz w:val="18"/>
-          <w:szCs w:val="18"/>
-          <w:lang w:eastAsia="es-ES"/>
-          <w14:ligatures w14:val="none"/>
-        </w:rPr>
-      </w:pPr>
-      <w:r>
-        <w:rPr>
-          <w:rFonts w:ascii="Consolas" w:eastAsia="Times New Roman" w:hAnsi="Consolas" w:cs="Times New Roman"/>
-          <w:color w:val="CCCCCC"/>
-          <w:kern w:val="0"/>
-          <w:sz w:val="18"/>
-          <w:szCs w:val="18"/>
-          <w:lang w:eastAsia="es-ES"/>
-          <w14:ligatures w14:val="none"/>
-        </w:rPr>
-        <w:t xml:space="preserve">        </w:t>
-      </w:r>
-      <w:r>
-        <w:rPr>
-          <w:rFonts w:ascii="Consolas" w:eastAsia="Times New Roman" w:hAnsi="Consolas" w:cs="Times New Roman"/>
-          <w:color w:val="9CDCFE"/>
-          <w:kern w:val="0"/>
-          <w:sz w:val="18"/>
-          <w:szCs w:val="18"/>
-          <w:lang w:eastAsia="es-ES"/>
-          <w14:ligatures w14:val="none"/>
-        </w:rPr>
-        <w:t>"</w:t>
-      </w:r>
-      <w:proofErr w:type="spellStart"/>
-      <w:r>
-        <w:rPr>
-          <w:rFonts w:ascii="Consolas" w:eastAsia="Times New Roman" w:hAnsi="Consolas" w:cs="Times New Roman"/>
-          <w:color w:val="9CDCFE"/>
-          <w:kern w:val="0"/>
-          <w:sz w:val="18"/>
-          <w:szCs w:val="18"/>
-          <w:lang w:eastAsia="es-ES"/>
-          <w14:ligatures w14:val="none"/>
-        </w:rPr>
-        <w:t>platform</w:t>
-      </w:r>
-      <w:proofErr w:type="spellEnd"/>
-      <w:r>
-        <w:rPr>
-          <w:rFonts w:ascii="Consolas" w:eastAsia="Times New Roman" w:hAnsi="Consolas" w:cs="Times New Roman"/>
-          <w:color w:val="9CDCFE"/>
-          <w:kern w:val="0"/>
-          <w:sz w:val="18"/>
-          <w:szCs w:val="18"/>
-          <w:lang w:eastAsia="es-ES"/>
-          <w14:ligatures w14:val="none"/>
-        </w:rPr>
-        <w:t>"</w:t>
-      </w:r>
-      <w:r>
-        <w:rPr>
-          <w:rFonts w:ascii="Consolas" w:eastAsia="Times New Roman" w:hAnsi="Consolas" w:cs="Times New Roman"/>
-          <w:color w:val="CCCCCC"/>
-          <w:kern w:val="0"/>
-          <w:sz w:val="18"/>
-          <w:szCs w:val="18"/>
-          <w:lang w:eastAsia="es-ES"/>
-          <w14:ligatures w14:val="none"/>
-        </w:rPr>
-        <w:t>: {</w:t>
-      </w:r>
-    </w:p>
-    <w:p>
-      <w:pPr>
-        <w:shd w:val="clear" w:color="auto" w:fill="1F1F1F"/>
-        <w:spacing w:after="0" w:line="285" w:lineRule="atLeast"/>
-        <w:rPr>
-          <w:rFonts w:ascii="Consolas" w:eastAsia="Times New Roman" w:hAnsi="Consolas" w:cs="Times New Roman"/>
-          <w:color w:val="CCCCCC"/>
-          <w:kern w:val="0"/>
-          <w:sz w:val="18"/>
-          <w:szCs w:val="18"/>
-          <w:lang w:eastAsia="es-ES"/>
-          <w14:ligatures w14:val="none"/>
-        </w:rPr>
-      </w:pPr>
-      <w:r>
-        <w:rPr>
-          <w:rFonts w:ascii="Consolas" w:eastAsia="Times New Roman" w:hAnsi="Consolas" w:cs="Times New Roman"/>
-          <w:color w:val="CCCCCC"/>
-          <w:kern w:val="0"/>
-          <w:sz w:val="18"/>
-          <w:szCs w:val="18"/>
-          <w:lang w:eastAsia="es-ES"/>
-          <w14:ligatures w14:val="none"/>
-        </w:rPr>
-        <w:t xml:space="preserve">            </w:t>
-      </w:r>
-      <w:r>
-        <w:rPr>
-          <w:rFonts w:ascii="Consolas" w:eastAsia="Times New Roman" w:hAnsi="Consolas" w:cs="Times New Roman"/>
-          <w:color w:val="9CDCFE"/>
-          <w:kern w:val="0"/>
-          <w:sz w:val="18"/>
-          <w:szCs w:val="18"/>
-          <w:lang w:eastAsia="es-ES"/>
-          <w14:ligatures w14:val="none"/>
-        </w:rPr>
-        <w:t>"php"</w:t>
-      </w:r>
-      <w:r>
-        <w:rPr>
-          <w:rFonts w:ascii="Consolas" w:eastAsia="Times New Roman" w:hAnsi="Consolas" w:cs="Times New Roman"/>
-          <w:color w:val="CCCCCC"/>
-          <w:kern w:val="0"/>
-          <w:sz w:val="18"/>
-          <w:szCs w:val="18"/>
-          <w:lang w:eastAsia="es-ES"/>
-          <w14:ligatures w14:val="none"/>
-        </w:rPr>
-        <w:t>:</w:t>
-      </w:r>
-      <w:r>
-        <w:rPr>
-          <w:rFonts w:ascii="Consolas" w:eastAsia="Times New Roman" w:hAnsi="Consolas" w:cs="Times New Roman"/>
-          <w:color w:val="CE9178"/>
-          <w:kern w:val="0"/>
-          <w:sz w:val="18"/>
-          <w:szCs w:val="18"/>
-          <w:lang w:eastAsia="es-ES"/>
-          <w14:ligatures w14:val="none"/>
-        </w:rPr>
-        <w:t>"7.2.33"</w:t>
-      </w:r>
-    </w:p>
-    <w:p>
-      <w:pPr>
-        <w:shd w:val="clear" w:color="auto" w:fill="1F1F1F"/>
-        <w:spacing w:after="0" w:line="285" w:lineRule="atLeast"/>
-        <w:rPr>
-          <w:rFonts w:ascii="Consolas" w:eastAsia="Times New Roman" w:hAnsi="Consolas" w:cs="Times New Roman"/>
-          <w:color w:val="CCCCCC"/>
-          <w:kern w:val="0"/>
-          <w:sz w:val="18"/>
-          <w:szCs w:val="18"/>
-          <w:lang w:eastAsia="es-ES"/>
-          <w14:ligatures w14:val="none"/>
-        </w:rPr>
-      </w:pPr>
-      <w:r>
-        <w:rPr>
-          <w:rFonts w:ascii="Consolas" w:eastAsia="Times New Roman" w:hAnsi="Consolas" w:cs="Times New Roman"/>
-          <w:color w:val="CCCCCC"/>
-          <w:kern w:val="0"/>
-          <w:sz w:val="18"/>
-          <w:szCs w:val="18"/>
-          <w:lang w:eastAsia="es-ES"/>
-          <w14:ligatures w14:val="none"/>
-        </w:rPr>
-        <w:t>        }</w:t>
-      </w:r>
-    </w:p>
-    <w:p>
-      <w:pPr>
-        <w:shd w:val="clear" w:color="auto" w:fill="1F1F1F"/>
-        <w:spacing w:after="0" w:line="285" w:lineRule="atLeast"/>
-        <w:rPr>
-          <w:rFonts w:ascii="Consolas" w:eastAsia="Times New Roman" w:hAnsi="Consolas" w:cs="Times New Roman"/>
-          <w:color w:val="CCCCCC"/>
-          <w:kern w:val="0"/>
-          <w:sz w:val="18"/>
-          <w:szCs w:val="18"/>
-          <w:lang w:eastAsia="es-ES"/>
-          <w14:ligatures w14:val="none"/>
-        </w:rPr>
-      </w:pPr>
-      <w:r>
-        <w:rPr>
-          <w:rFonts w:ascii="Consolas" w:eastAsia="Times New Roman" w:hAnsi="Consolas" w:cs="Times New Roman"/>
-          <w:color w:val="CCCCCC"/>
-          <w:kern w:val="0"/>
-          <w:sz w:val="18"/>
-          <w:szCs w:val="18"/>
-          <w:lang w:eastAsia="es-ES"/>
-          <w14:ligatures w14:val="none"/>
-        </w:rPr>
-        <w:t>    }</w:t>
-      </w:r>
-    </w:p>
-    <w:p>
-      <w:pPr>
-        <w:shd w:val="clear" w:color="auto" w:fill="1F1F1F"/>
-        <w:spacing w:after="0" w:line="285" w:lineRule="atLeast"/>
-        <w:rPr>
-          <w:rFonts w:ascii="Consolas" w:eastAsia="Times New Roman" w:hAnsi="Consolas" w:cs="Times New Roman"/>
-          <w:color w:val="CCCCCC"/>
-          <w:kern w:val="0"/>
-          <w:sz w:val="18"/>
-          <w:szCs w:val="18"/>
-          <w:lang w:eastAsia="es-ES"/>
-          <w14:ligatures w14:val="none"/>
-        </w:rPr>
-      </w:pPr>
-      <w:r>
-        <w:rPr>
-          <w:rFonts w:ascii="Consolas" w:eastAsia="Times New Roman" w:hAnsi="Consolas" w:cs="Times New Roman"/>
-          <w:color w:val="CCCCCC"/>
-          <w:kern w:val="0"/>
-          <w:sz w:val="18"/>
-          <w:szCs w:val="18"/>
-          <w:lang w:eastAsia="es-ES"/>
-          <w14:ligatures w14:val="none"/>
-        </w:rPr>
-        <w:t>}</w:t>
-      </w:r>
-    </w:p>
-    <w:p>
-      <w:pPr>
-        <w:rPr>
-          <w:b/>
-          <w:bCs/>
-        </w:rPr>
-      </w:pPr>
-    </w:p>
-    <w:p>
-      <w:pPr>
         <w:rPr>
           <w:b/>
           <w:bCs/>
@@ -3322,6 +1882,1535 @@
         <w:t>utoload</w:t>
       </w:r>
       <w:proofErr w:type="spellEnd"/>
+    </w:p>
+    <w:p>
+      <w:pPr>
+        <w:shd w:val="clear" w:color="auto" w:fill="1F1F1F"/>
+        <w:spacing w:after="0" w:line="285" w:lineRule="atLeast"/>
+        <w:rPr>
+          <w:rFonts w:ascii="Consolas" w:eastAsia="Times New Roman" w:hAnsi="Consolas" w:cs="Times New Roman"/>
+          <w:color w:val="CCCCCC"/>
+          <w:kern w:val="0"/>
+          <w:sz w:val="18"/>
+          <w:szCs w:val="18"/>
+          <w:lang w:eastAsia="es-ES"/>
+          <w14:ligatures w14:val="none"/>
+        </w:rPr>
+      </w:pPr>
+      <w:r>
+        <w:rPr>
+          <w:rFonts w:ascii="Consolas" w:eastAsia="Times New Roman" w:hAnsi="Consolas" w:cs="Times New Roman"/>
+          <w:color w:val="CCCCCC"/>
+          <w:kern w:val="0"/>
+          <w:sz w:val="18"/>
+          <w:szCs w:val="18"/>
+          <w:lang w:eastAsia="es-ES"/>
+          <w14:ligatures w14:val="none"/>
+        </w:rPr>
+        <w:t>{</w:t>
+      </w:r>
+    </w:p>
+    <w:p>
+      <w:pPr>
+        <w:shd w:val="clear" w:color="auto" w:fill="1F1F1F"/>
+        <w:spacing w:after="0" w:line="285" w:lineRule="atLeast"/>
+        <w:rPr>
+          <w:rFonts w:ascii="Consolas" w:eastAsia="Times New Roman" w:hAnsi="Consolas" w:cs="Times New Roman"/>
+          <w:color w:val="CCCCCC"/>
+          <w:kern w:val="0"/>
+          <w:sz w:val="18"/>
+          <w:szCs w:val="18"/>
+          <w:lang w:eastAsia="es-ES"/>
+          <w14:ligatures w14:val="none"/>
+        </w:rPr>
+      </w:pPr>
+      <w:r>
+        <w:rPr>
+          <w:rFonts w:ascii="Consolas" w:eastAsia="Times New Roman" w:hAnsi="Consolas" w:cs="Times New Roman"/>
+          <w:color w:val="CCCCCC"/>
+          <w:kern w:val="0"/>
+          <w:sz w:val="18"/>
+          <w:szCs w:val="18"/>
+          <w:lang w:eastAsia="es-ES"/>
+          <w14:ligatures w14:val="none"/>
+        </w:rPr>
+        <w:t xml:space="preserve">    </w:t>
+      </w:r>
+      <w:r>
+        <w:rPr>
+          <w:rFonts w:ascii="Consolas" w:eastAsia="Times New Roman" w:hAnsi="Consolas" w:cs="Times New Roman"/>
+          <w:color w:val="9CDCFE"/>
+          <w:kern w:val="0"/>
+          <w:sz w:val="18"/>
+          <w:szCs w:val="18"/>
+          <w:lang w:eastAsia="es-ES"/>
+          <w14:ligatures w14:val="none"/>
+        </w:rPr>
+        <w:t>"name"</w:t>
+      </w:r>
+      <w:r>
+        <w:rPr>
+          <w:rFonts w:ascii="Consolas" w:eastAsia="Times New Roman" w:hAnsi="Consolas" w:cs="Times New Roman"/>
+          <w:color w:val="CCCCCC"/>
+          <w:kern w:val="0"/>
+          <w:sz w:val="18"/>
+          <w:szCs w:val="18"/>
+          <w:lang w:eastAsia="es-ES"/>
+          <w14:ligatures w14:val="none"/>
+        </w:rPr>
+        <w:t xml:space="preserve">: </w:t>
+      </w:r>
+      <w:r>
+        <w:rPr>
+          <w:rFonts w:ascii="Consolas" w:eastAsia="Times New Roman" w:hAnsi="Consolas" w:cs="Times New Roman"/>
+          <w:color w:val="CE9178"/>
+          <w:kern w:val="0"/>
+          <w:sz w:val="18"/>
+          <w:szCs w:val="18"/>
+          <w:lang w:eastAsia="es-ES"/>
+          <w14:ligatures w14:val="none"/>
+        </w:rPr>
+        <w:t>"roberto/app"</w:t>
+      </w:r>
+      <w:r>
+        <w:rPr>
+          <w:rFonts w:ascii="Consolas" w:eastAsia="Times New Roman" w:hAnsi="Consolas" w:cs="Times New Roman"/>
+          <w:color w:val="CCCCCC"/>
+          <w:kern w:val="0"/>
+          <w:sz w:val="18"/>
+          <w:szCs w:val="18"/>
+          <w:lang w:eastAsia="es-ES"/>
+          <w14:ligatures w14:val="none"/>
+        </w:rPr>
+        <w:t>,</w:t>
+      </w:r>
+    </w:p>
+    <w:p>
+      <w:pPr>
+        <w:shd w:val="clear" w:color="auto" w:fill="1F1F1F"/>
+        <w:spacing w:after="0" w:line="285" w:lineRule="atLeast"/>
+        <w:rPr>
+          <w:rFonts w:ascii="Consolas" w:eastAsia="Times New Roman" w:hAnsi="Consolas" w:cs="Times New Roman"/>
+          <w:color w:val="CCCCCC"/>
+          <w:kern w:val="0"/>
+          <w:sz w:val="18"/>
+          <w:szCs w:val="18"/>
+          <w:lang w:eastAsia="es-ES"/>
+          <w14:ligatures w14:val="none"/>
+        </w:rPr>
+      </w:pPr>
+      <w:r>
+        <w:rPr>
+          <w:rFonts w:ascii="Consolas" w:eastAsia="Times New Roman" w:hAnsi="Consolas" w:cs="Times New Roman"/>
+          <w:color w:val="CCCCCC"/>
+          <w:kern w:val="0"/>
+          <w:sz w:val="18"/>
+          <w:szCs w:val="18"/>
+          <w:lang w:eastAsia="es-ES"/>
+          <w14:ligatures w14:val="none"/>
+        </w:rPr>
+        <w:t xml:space="preserve">    </w:t>
+      </w:r>
+      <w:r>
+        <w:rPr>
+          <w:rFonts w:ascii="Consolas" w:eastAsia="Times New Roman" w:hAnsi="Consolas" w:cs="Times New Roman"/>
+          <w:color w:val="9CDCFE"/>
+          <w:kern w:val="0"/>
+          <w:sz w:val="18"/>
+          <w:szCs w:val="18"/>
+          <w:lang w:eastAsia="es-ES"/>
+          <w14:ligatures w14:val="none"/>
+        </w:rPr>
+        <w:t>"description"</w:t>
+      </w:r>
+      <w:r>
+        <w:rPr>
+          <w:rFonts w:ascii="Consolas" w:eastAsia="Times New Roman" w:hAnsi="Consolas" w:cs="Times New Roman"/>
+          <w:color w:val="CCCCCC"/>
+          <w:kern w:val="0"/>
+          <w:sz w:val="18"/>
+          <w:szCs w:val="18"/>
+          <w:lang w:eastAsia="es-ES"/>
+          <w14:ligatures w14:val="none"/>
+        </w:rPr>
+        <w:t xml:space="preserve">: </w:t>
+      </w:r>
+      <w:r>
+        <w:rPr>
+          <w:rFonts w:ascii="Consolas" w:eastAsia="Times New Roman" w:hAnsi="Consolas" w:cs="Times New Roman"/>
+          <w:color w:val="CE9178"/>
+          <w:kern w:val="0"/>
+          <w:sz w:val="18"/>
+          <w:szCs w:val="18"/>
+          <w:lang w:eastAsia="es-ES"/>
+          <w14:ligatures w14:val="none"/>
+        </w:rPr>
+        <w:t>"Ejemplo de uso de SOAP"</w:t>
+      </w:r>
+      <w:r>
+        <w:rPr>
+          <w:rFonts w:ascii="Consolas" w:eastAsia="Times New Roman" w:hAnsi="Consolas" w:cs="Times New Roman"/>
+          <w:color w:val="CCCCCC"/>
+          <w:kern w:val="0"/>
+          <w:sz w:val="18"/>
+          <w:szCs w:val="18"/>
+          <w:lang w:eastAsia="es-ES"/>
+          <w14:ligatures w14:val="none"/>
+        </w:rPr>
+        <w:t>,</w:t>
+      </w:r>
+    </w:p>
+    <w:p>
+      <w:pPr>
+        <w:shd w:val="clear" w:color="auto" w:fill="1F1F1F"/>
+        <w:spacing w:after="0" w:line="285" w:lineRule="atLeast"/>
+        <w:rPr>
+          <w:rFonts w:ascii="Consolas" w:eastAsia="Times New Roman" w:hAnsi="Consolas" w:cs="Times New Roman"/>
+          <w:color w:val="CCCCCC"/>
+          <w:kern w:val="0"/>
+          <w:sz w:val="18"/>
+          <w:szCs w:val="18"/>
+          <w:lang w:eastAsia="es-ES"/>
+          <w14:ligatures w14:val="none"/>
+        </w:rPr>
+      </w:pPr>
+      <w:r>
+        <w:rPr>
+          <w:rFonts w:ascii="Consolas" w:eastAsia="Times New Roman" w:hAnsi="Consolas" w:cs="Times New Roman"/>
+          <w:color w:val="CCCCCC"/>
+          <w:kern w:val="0"/>
+          <w:sz w:val="18"/>
+          <w:szCs w:val="18"/>
+          <w:lang w:eastAsia="es-ES"/>
+          <w14:ligatures w14:val="none"/>
+        </w:rPr>
+        <w:t xml:space="preserve">    </w:t>
+      </w:r>
+      <w:r>
+        <w:rPr>
+          <w:rFonts w:ascii="Consolas" w:eastAsia="Times New Roman" w:hAnsi="Consolas" w:cs="Times New Roman"/>
+          <w:color w:val="9CDCFE"/>
+          <w:kern w:val="0"/>
+          <w:sz w:val="18"/>
+          <w:szCs w:val="18"/>
+          <w:lang w:eastAsia="es-ES"/>
+          <w14:ligatures w14:val="none"/>
+        </w:rPr>
+        <w:t>"type"</w:t>
+      </w:r>
+      <w:r>
+        <w:rPr>
+          <w:rFonts w:ascii="Consolas" w:eastAsia="Times New Roman" w:hAnsi="Consolas" w:cs="Times New Roman"/>
+          <w:color w:val="CCCCCC"/>
+          <w:kern w:val="0"/>
+          <w:sz w:val="18"/>
+          <w:szCs w:val="18"/>
+          <w:lang w:eastAsia="es-ES"/>
+          <w14:ligatures w14:val="none"/>
+        </w:rPr>
+        <w:t xml:space="preserve">: </w:t>
+      </w:r>
+      <w:r>
+        <w:rPr>
+          <w:rFonts w:ascii="Consolas" w:eastAsia="Times New Roman" w:hAnsi="Consolas" w:cs="Times New Roman"/>
+          <w:color w:val="CE9178"/>
+          <w:kern w:val="0"/>
+          <w:sz w:val="18"/>
+          <w:szCs w:val="18"/>
+          <w:lang w:eastAsia="es-ES"/>
+          <w14:ligatures w14:val="none"/>
+        </w:rPr>
+        <w:t>"project"</w:t>
+      </w:r>
+      <w:r>
+        <w:rPr>
+          <w:rFonts w:ascii="Consolas" w:eastAsia="Times New Roman" w:hAnsi="Consolas" w:cs="Times New Roman"/>
+          <w:color w:val="CCCCCC"/>
+          <w:kern w:val="0"/>
+          <w:sz w:val="18"/>
+          <w:szCs w:val="18"/>
+          <w:lang w:eastAsia="es-ES"/>
+          <w14:ligatures w14:val="none"/>
+        </w:rPr>
+        <w:t>,</w:t>
+      </w:r>
+    </w:p>
+    <w:p>
+      <w:pPr>
+        <w:shd w:val="clear" w:color="auto" w:fill="1F1F1F"/>
+        <w:spacing w:after="0" w:line="285" w:lineRule="atLeast"/>
+        <w:rPr>
+          <w:rFonts w:ascii="Consolas" w:eastAsia="Times New Roman" w:hAnsi="Consolas" w:cs="Times New Roman"/>
+          <w:color w:val="CCCCCC"/>
+          <w:kern w:val="0"/>
+          <w:sz w:val="18"/>
+          <w:szCs w:val="18"/>
+          <w:lang w:eastAsia="es-ES"/>
+          <w14:ligatures w14:val="none"/>
+        </w:rPr>
+      </w:pPr>
+      <w:r>
+        <w:rPr>
+          <w:rFonts w:ascii="Consolas" w:eastAsia="Times New Roman" w:hAnsi="Consolas" w:cs="Times New Roman"/>
+          <w:color w:val="CCCCCC"/>
+          <w:kern w:val="0"/>
+          <w:sz w:val="18"/>
+          <w:szCs w:val="18"/>
+          <w:lang w:eastAsia="es-ES"/>
+          <w14:ligatures w14:val="none"/>
+        </w:rPr>
+        <w:t xml:space="preserve">    </w:t>
+      </w:r>
+      <w:r>
+        <w:rPr>
+          <w:rFonts w:ascii="Consolas" w:eastAsia="Times New Roman" w:hAnsi="Consolas" w:cs="Times New Roman"/>
+          <w:color w:val="9CDCFE"/>
+          <w:kern w:val="0"/>
+          <w:sz w:val="18"/>
+          <w:szCs w:val="18"/>
+          <w:lang w:eastAsia="es-ES"/>
+          <w14:ligatures w14:val="none"/>
+        </w:rPr>
+        <w:t>"license"</w:t>
+      </w:r>
+      <w:r>
+        <w:rPr>
+          <w:rFonts w:ascii="Consolas" w:eastAsia="Times New Roman" w:hAnsi="Consolas" w:cs="Times New Roman"/>
+          <w:color w:val="CCCCCC"/>
+          <w:kern w:val="0"/>
+          <w:sz w:val="18"/>
+          <w:szCs w:val="18"/>
+          <w:lang w:eastAsia="es-ES"/>
+          <w14:ligatures w14:val="none"/>
+        </w:rPr>
+        <w:t xml:space="preserve">: </w:t>
+      </w:r>
+      <w:r>
+        <w:rPr>
+          <w:rFonts w:ascii="Consolas" w:eastAsia="Times New Roman" w:hAnsi="Consolas" w:cs="Times New Roman"/>
+          <w:color w:val="CE9178"/>
+          <w:kern w:val="0"/>
+          <w:sz w:val="18"/>
+          <w:szCs w:val="18"/>
+          <w:lang w:eastAsia="es-ES"/>
+          <w14:ligatures w14:val="none"/>
+        </w:rPr>
+        <w:t>"GPL"</w:t>
+      </w:r>
+      <w:r>
+        <w:rPr>
+          <w:rFonts w:ascii="Consolas" w:eastAsia="Times New Roman" w:hAnsi="Consolas" w:cs="Times New Roman"/>
+          <w:color w:val="CCCCCC"/>
+          <w:kern w:val="0"/>
+          <w:sz w:val="18"/>
+          <w:szCs w:val="18"/>
+          <w:lang w:eastAsia="es-ES"/>
+          <w14:ligatures w14:val="none"/>
+        </w:rPr>
+        <w:t>,</w:t>
+      </w:r>
+    </w:p>
+    <w:p>
+      <w:pPr>
+        <w:shd w:val="clear" w:color="auto" w:fill="1F1F1F"/>
+        <w:spacing w:after="0" w:line="285" w:lineRule="atLeast"/>
+        <w:rPr>
+          <w:rFonts w:ascii="Consolas" w:eastAsia="Times New Roman" w:hAnsi="Consolas" w:cs="Times New Roman"/>
+          <w:color w:val="CCCCCC"/>
+          <w:kern w:val="0"/>
+          <w:sz w:val="18"/>
+          <w:szCs w:val="18"/>
+          <w:lang w:eastAsia="es-ES"/>
+          <w14:ligatures w14:val="none"/>
+        </w:rPr>
+      </w:pPr>
+      <w:r>
+        <w:rPr>
+          <w:rFonts w:ascii="Consolas" w:eastAsia="Times New Roman" w:hAnsi="Consolas" w:cs="Times New Roman"/>
+          <w:color w:val="CCCCCC"/>
+          <w:kern w:val="0"/>
+          <w:sz w:val="18"/>
+          <w:szCs w:val="18"/>
+          <w:lang w:eastAsia="es-ES"/>
+          <w14:ligatures w14:val="none"/>
+        </w:rPr>
+        <w:t xml:space="preserve">    </w:t>
+      </w:r>
+      <w:r>
+        <w:rPr>
+          <w:rFonts w:ascii="Consolas" w:eastAsia="Times New Roman" w:hAnsi="Consolas" w:cs="Times New Roman"/>
+          <w:color w:val="9CDCFE"/>
+          <w:kern w:val="0"/>
+          <w:sz w:val="18"/>
+          <w:szCs w:val="18"/>
+          <w:lang w:eastAsia="es-ES"/>
+          <w14:ligatures w14:val="none"/>
+        </w:rPr>
+        <w:t>"autoload"</w:t>
+      </w:r>
+      <w:r>
+        <w:rPr>
+          <w:rFonts w:ascii="Consolas" w:eastAsia="Times New Roman" w:hAnsi="Consolas" w:cs="Times New Roman"/>
+          <w:color w:val="CCCCCC"/>
+          <w:kern w:val="0"/>
+          <w:sz w:val="18"/>
+          <w:szCs w:val="18"/>
+          <w:lang w:eastAsia="es-ES"/>
+          <w14:ligatures w14:val="none"/>
+        </w:rPr>
+        <w:t>: {</w:t>
+      </w:r>
+    </w:p>
+    <w:p>
+      <w:pPr>
+        <w:shd w:val="clear" w:color="auto" w:fill="1F1F1F"/>
+        <w:spacing w:after="0" w:line="285" w:lineRule="atLeast"/>
+        <w:rPr>
+          <w:rFonts w:ascii="Consolas" w:eastAsia="Times New Roman" w:hAnsi="Consolas" w:cs="Times New Roman"/>
+          <w:color w:val="CCCCCC"/>
+          <w:kern w:val="0"/>
+          <w:sz w:val="18"/>
+          <w:szCs w:val="18"/>
+          <w:lang w:eastAsia="es-ES"/>
+          <w14:ligatures w14:val="none"/>
+        </w:rPr>
+      </w:pPr>
+      <w:r>
+        <w:rPr>
+          <w:rFonts w:ascii="Consolas" w:eastAsia="Times New Roman" w:hAnsi="Consolas" w:cs="Times New Roman"/>
+          <w:color w:val="CCCCCC"/>
+          <w:kern w:val="0"/>
+          <w:sz w:val="18"/>
+          <w:szCs w:val="18"/>
+          <w:lang w:eastAsia="es-ES"/>
+          <w14:ligatures w14:val="none"/>
+        </w:rPr>
+        <w:t xml:space="preserve">        </w:t>
+      </w:r>
+      <w:r>
+        <w:rPr>
+          <w:rFonts w:ascii="Consolas" w:eastAsia="Times New Roman" w:hAnsi="Consolas" w:cs="Times New Roman"/>
+          <w:color w:val="9CDCFE"/>
+          <w:kern w:val="0"/>
+          <w:sz w:val="18"/>
+          <w:szCs w:val="18"/>
+          <w:lang w:eastAsia="es-ES"/>
+          <w14:ligatures w14:val="none"/>
+        </w:rPr>
+        <w:t>"psr-4"</w:t>
+      </w:r>
+      <w:r>
+        <w:rPr>
+          <w:rFonts w:ascii="Consolas" w:eastAsia="Times New Roman" w:hAnsi="Consolas" w:cs="Times New Roman"/>
+          <w:color w:val="CCCCCC"/>
+          <w:kern w:val="0"/>
+          <w:sz w:val="18"/>
+          <w:szCs w:val="18"/>
+          <w:lang w:eastAsia="es-ES"/>
+          <w14:ligatures w14:val="none"/>
+        </w:rPr>
+        <w:t>: {</w:t>
+      </w:r>
+    </w:p>
+    <w:p>
+      <w:pPr>
+        <w:shd w:val="clear" w:color="auto" w:fill="1F1F1F"/>
+        <w:spacing w:after="0" w:line="285" w:lineRule="atLeast"/>
+        <w:rPr>
+          <w:rFonts w:ascii="Consolas" w:eastAsia="Times New Roman" w:hAnsi="Consolas" w:cs="Times New Roman"/>
+          <w:color w:val="CCCCCC"/>
+          <w:kern w:val="0"/>
+          <w:sz w:val="18"/>
+          <w:szCs w:val="18"/>
+          <w:lang w:eastAsia="es-ES"/>
+          <w14:ligatures w14:val="none"/>
+        </w:rPr>
+      </w:pPr>
+      <w:r>
+        <w:rPr>
+          <w:rFonts w:ascii="Consolas" w:eastAsia="Times New Roman" w:hAnsi="Consolas" w:cs="Times New Roman"/>
+          <w:color w:val="CCCCCC"/>
+          <w:kern w:val="0"/>
+          <w:sz w:val="18"/>
+          <w:szCs w:val="18"/>
+          <w:lang w:eastAsia="es-ES"/>
+          <w14:ligatures w14:val="none"/>
+        </w:rPr>
+        <w:t xml:space="preserve">            </w:t>
+      </w:r>
+      <w:r>
+        <w:rPr>
+          <w:rFonts w:ascii="Consolas" w:eastAsia="Times New Roman" w:hAnsi="Consolas" w:cs="Times New Roman"/>
+          <w:color w:val="9CDCFE"/>
+          <w:kern w:val="0"/>
+          <w:sz w:val="18"/>
+          <w:szCs w:val="18"/>
+          <w:lang w:eastAsia="es-ES"/>
+          <w14:ligatures w14:val="none"/>
+        </w:rPr>
+        <w:t>"Clases</w:t>
+      </w:r>
+      <w:r>
+        <w:rPr>
+          <w:rFonts w:ascii="Consolas" w:eastAsia="Times New Roman" w:hAnsi="Consolas" w:cs="Times New Roman"/>
+          <w:color w:val="D7BA7D"/>
+          <w:kern w:val="0"/>
+          <w:sz w:val="18"/>
+          <w:szCs w:val="18"/>
+          <w:lang w:eastAsia="es-ES"/>
+          <w14:ligatures w14:val="none"/>
+        </w:rPr>
+        <w:t>\\</w:t>
+      </w:r>
+      <w:r>
+        <w:rPr>
+          <w:rFonts w:ascii="Consolas" w:eastAsia="Times New Roman" w:hAnsi="Consolas" w:cs="Times New Roman"/>
+          <w:color w:val="9CDCFE"/>
+          <w:kern w:val="0"/>
+          <w:sz w:val="18"/>
+          <w:szCs w:val="18"/>
+          <w:lang w:eastAsia="es-ES"/>
+          <w14:ligatures w14:val="none"/>
+        </w:rPr>
+        <w:t>"</w:t>
+      </w:r>
+      <w:r>
+        <w:rPr>
+          <w:rFonts w:ascii="Consolas" w:eastAsia="Times New Roman" w:hAnsi="Consolas" w:cs="Times New Roman"/>
+          <w:color w:val="CCCCCC"/>
+          <w:kern w:val="0"/>
+          <w:sz w:val="18"/>
+          <w:szCs w:val="18"/>
+          <w:lang w:eastAsia="es-ES"/>
+          <w14:ligatures w14:val="none"/>
+        </w:rPr>
+        <w:t xml:space="preserve">: </w:t>
+      </w:r>
+      <w:r>
+        <w:rPr>
+          <w:rFonts w:ascii="Consolas" w:eastAsia="Times New Roman" w:hAnsi="Consolas" w:cs="Times New Roman"/>
+          <w:color w:val="CE9178"/>
+          <w:kern w:val="0"/>
+          <w:sz w:val="18"/>
+          <w:szCs w:val="18"/>
+          <w:lang w:eastAsia="es-ES"/>
+          <w14:ligatures w14:val="none"/>
+        </w:rPr>
+        <w:t>"src/"</w:t>
+      </w:r>
+    </w:p>
+    <w:p>
+      <w:pPr>
+        <w:shd w:val="clear" w:color="auto" w:fill="1F1F1F"/>
+        <w:spacing w:after="0" w:line="285" w:lineRule="atLeast"/>
+        <w:rPr>
+          <w:rFonts w:ascii="Consolas" w:eastAsia="Times New Roman" w:hAnsi="Consolas" w:cs="Times New Roman"/>
+          <w:color w:val="CCCCCC"/>
+          <w:kern w:val="0"/>
+          <w:sz w:val="18"/>
+          <w:szCs w:val="18"/>
+          <w:lang w:eastAsia="es-ES"/>
+          <w14:ligatures w14:val="none"/>
+        </w:rPr>
+      </w:pPr>
+      <w:r>
+        <w:rPr>
+          <w:rFonts w:ascii="Consolas" w:eastAsia="Times New Roman" w:hAnsi="Consolas" w:cs="Times New Roman"/>
+          <w:color w:val="CCCCCC"/>
+          <w:kern w:val="0"/>
+          <w:sz w:val="18"/>
+          <w:szCs w:val="18"/>
+          <w:lang w:eastAsia="es-ES"/>
+          <w14:ligatures w14:val="none"/>
+        </w:rPr>
+        <w:t>        }</w:t>
+      </w:r>
+    </w:p>
+    <w:p>
+      <w:pPr>
+        <w:shd w:val="clear" w:color="auto" w:fill="1F1F1F"/>
+        <w:spacing w:after="0" w:line="285" w:lineRule="atLeast"/>
+        <w:rPr>
+          <w:rFonts w:ascii="Consolas" w:eastAsia="Times New Roman" w:hAnsi="Consolas" w:cs="Times New Roman"/>
+          <w:color w:val="CCCCCC"/>
+          <w:kern w:val="0"/>
+          <w:sz w:val="18"/>
+          <w:szCs w:val="18"/>
+          <w:lang w:eastAsia="es-ES"/>
+          <w14:ligatures w14:val="none"/>
+        </w:rPr>
+      </w:pPr>
+      <w:r>
+        <w:rPr>
+          <w:rFonts w:ascii="Consolas" w:eastAsia="Times New Roman" w:hAnsi="Consolas" w:cs="Times New Roman"/>
+          <w:color w:val="CCCCCC"/>
+          <w:kern w:val="0"/>
+          <w:sz w:val="18"/>
+          <w:szCs w:val="18"/>
+          <w:lang w:eastAsia="es-ES"/>
+          <w14:ligatures w14:val="none"/>
+        </w:rPr>
+        <w:t>    },</w:t>
+      </w:r>
+    </w:p>
+    <w:p>
+      <w:pPr>
+        <w:shd w:val="clear" w:color="auto" w:fill="1F1F1F"/>
+        <w:spacing w:after="0" w:line="285" w:lineRule="atLeast"/>
+        <w:rPr>
+          <w:rFonts w:ascii="Consolas" w:eastAsia="Times New Roman" w:hAnsi="Consolas" w:cs="Times New Roman"/>
+          <w:color w:val="CCCCCC"/>
+          <w:kern w:val="0"/>
+          <w:sz w:val="18"/>
+          <w:szCs w:val="18"/>
+          <w:lang w:eastAsia="es-ES"/>
+          <w14:ligatures w14:val="none"/>
+        </w:rPr>
+      </w:pPr>
+      <w:r>
+        <w:rPr>
+          <w:rFonts w:ascii="Consolas" w:eastAsia="Times New Roman" w:hAnsi="Consolas" w:cs="Times New Roman"/>
+          <w:color w:val="CCCCCC"/>
+          <w:kern w:val="0"/>
+          <w:sz w:val="18"/>
+          <w:szCs w:val="18"/>
+          <w:lang w:eastAsia="es-ES"/>
+          <w14:ligatures w14:val="none"/>
+        </w:rPr>
+        <w:t xml:space="preserve">    </w:t>
+      </w:r>
+      <w:r>
+        <w:rPr>
+          <w:rFonts w:ascii="Consolas" w:eastAsia="Times New Roman" w:hAnsi="Consolas" w:cs="Times New Roman"/>
+          <w:color w:val="9CDCFE"/>
+          <w:kern w:val="0"/>
+          <w:sz w:val="18"/>
+          <w:szCs w:val="18"/>
+          <w:lang w:eastAsia="es-ES"/>
+          <w14:ligatures w14:val="none"/>
+        </w:rPr>
+        <w:t>"</w:t>
+      </w:r>
+      <w:proofErr w:type="spellStart"/>
+      <w:r>
+        <w:rPr>
+          <w:rFonts w:ascii="Consolas" w:eastAsia="Times New Roman" w:hAnsi="Consolas" w:cs="Times New Roman"/>
+          <w:color w:val="9CDCFE"/>
+          <w:kern w:val="0"/>
+          <w:sz w:val="18"/>
+          <w:szCs w:val="18"/>
+          <w:lang w:eastAsia="es-ES"/>
+          <w14:ligatures w14:val="none"/>
+        </w:rPr>
+        <w:t>authors</w:t>
+      </w:r>
+      <w:proofErr w:type="spellEnd"/>
+      <w:r>
+        <w:rPr>
+          <w:rFonts w:ascii="Consolas" w:eastAsia="Times New Roman" w:hAnsi="Consolas" w:cs="Times New Roman"/>
+          <w:color w:val="9CDCFE"/>
+          <w:kern w:val="0"/>
+          <w:sz w:val="18"/>
+          <w:szCs w:val="18"/>
+          <w:lang w:eastAsia="es-ES"/>
+          <w14:ligatures w14:val="none"/>
+        </w:rPr>
+        <w:t>"</w:t>
+      </w:r>
+      <w:r>
+        <w:rPr>
+          <w:rFonts w:ascii="Consolas" w:eastAsia="Times New Roman" w:hAnsi="Consolas" w:cs="Times New Roman"/>
+          <w:color w:val="CCCCCC"/>
+          <w:kern w:val="0"/>
+          <w:sz w:val="18"/>
+          <w:szCs w:val="18"/>
+          <w:lang w:eastAsia="es-ES"/>
+          <w14:ligatures w14:val="none"/>
+        </w:rPr>
+        <w:t>: [</w:t>
+      </w:r>
+    </w:p>
+    <w:p>
+      <w:pPr>
+        <w:shd w:val="clear" w:color="auto" w:fill="1F1F1F"/>
+        <w:spacing w:after="0" w:line="285" w:lineRule="atLeast"/>
+        <w:rPr>
+          <w:rFonts w:ascii="Consolas" w:eastAsia="Times New Roman" w:hAnsi="Consolas" w:cs="Times New Roman"/>
+          <w:color w:val="CCCCCC"/>
+          <w:kern w:val="0"/>
+          <w:sz w:val="18"/>
+          <w:szCs w:val="18"/>
+          <w:lang w:eastAsia="es-ES"/>
+          <w14:ligatures w14:val="none"/>
+        </w:rPr>
+      </w:pPr>
+      <w:r>
+        <w:rPr>
+          <w:rFonts w:ascii="Consolas" w:eastAsia="Times New Roman" w:hAnsi="Consolas" w:cs="Times New Roman"/>
+          <w:color w:val="CCCCCC"/>
+          <w:kern w:val="0"/>
+          <w:sz w:val="18"/>
+          <w:szCs w:val="18"/>
+          <w:lang w:eastAsia="es-ES"/>
+          <w14:ligatures w14:val="none"/>
+        </w:rPr>
+        <w:t>        {</w:t>
+      </w:r>
+    </w:p>
+    <w:p>
+      <w:pPr>
+        <w:shd w:val="clear" w:color="auto" w:fill="1F1F1F"/>
+        <w:spacing w:after="0" w:line="285" w:lineRule="atLeast"/>
+        <w:rPr>
+          <w:rFonts w:ascii="Consolas" w:eastAsia="Times New Roman" w:hAnsi="Consolas" w:cs="Times New Roman"/>
+          <w:color w:val="CCCCCC"/>
+          <w:kern w:val="0"/>
+          <w:sz w:val="18"/>
+          <w:szCs w:val="18"/>
+          <w:lang w:eastAsia="es-ES"/>
+          <w14:ligatures w14:val="none"/>
+        </w:rPr>
+      </w:pPr>
+      <w:r>
+        <w:rPr>
+          <w:rFonts w:ascii="Consolas" w:eastAsia="Times New Roman" w:hAnsi="Consolas" w:cs="Times New Roman"/>
+          <w:color w:val="CCCCCC"/>
+          <w:kern w:val="0"/>
+          <w:sz w:val="18"/>
+          <w:szCs w:val="18"/>
+          <w:lang w:eastAsia="es-ES"/>
+          <w14:ligatures w14:val="none"/>
+        </w:rPr>
+        <w:t xml:space="preserve">            </w:t>
+      </w:r>
+      <w:r>
+        <w:rPr>
+          <w:rFonts w:ascii="Consolas" w:eastAsia="Times New Roman" w:hAnsi="Consolas" w:cs="Times New Roman"/>
+          <w:color w:val="9CDCFE"/>
+          <w:kern w:val="0"/>
+          <w:sz w:val="18"/>
+          <w:szCs w:val="18"/>
+          <w:lang w:eastAsia="es-ES"/>
+          <w14:ligatures w14:val="none"/>
+        </w:rPr>
+        <w:t>"name"</w:t>
+      </w:r>
+      <w:r>
+        <w:rPr>
+          <w:rFonts w:ascii="Consolas" w:eastAsia="Times New Roman" w:hAnsi="Consolas" w:cs="Times New Roman"/>
+          <w:color w:val="CCCCCC"/>
+          <w:kern w:val="0"/>
+          <w:sz w:val="18"/>
+          <w:szCs w:val="18"/>
+          <w:lang w:eastAsia="es-ES"/>
+          <w14:ligatures w14:val="none"/>
+        </w:rPr>
+        <w:t xml:space="preserve">: </w:t>
+      </w:r>
+      <w:r>
+        <w:rPr>
+          <w:rFonts w:ascii="Consolas" w:eastAsia="Times New Roman" w:hAnsi="Consolas" w:cs="Times New Roman"/>
+          <w:color w:val="CE9178"/>
+          <w:kern w:val="0"/>
+          <w:sz w:val="18"/>
+          <w:szCs w:val="18"/>
+          <w:lang w:eastAsia="es-ES"/>
+          <w14:ligatures w14:val="none"/>
+        </w:rPr>
+        <w:t>"robertorodriguezNet"</w:t>
+      </w:r>
+      <w:r>
+        <w:rPr>
+          <w:rFonts w:ascii="Consolas" w:eastAsia="Times New Roman" w:hAnsi="Consolas" w:cs="Times New Roman"/>
+          <w:color w:val="CCCCCC"/>
+          <w:kern w:val="0"/>
+          <w:sz w:val="18"/>
+          <w:szCs w:val="18"/>
+          <w:lang w:eastAsia="es-ES"/>
+          <w14:ligatures w14:val="none"/>
+        </w:rPr>
+        <w:t>,</w:t>
+      </w:r>
+    </w:p>
+    <w:p>
+      <w:pPr>
+        <w:shd w:val="clear" w:color="auto" w:fill="1F1F1F"/>
+        <w:spacing w:after="0" w:line="285" w:lineRule="atLeast"/>
+        <w:rPr>
+          <w:rFonts w:ascii="Consolas" w:eastAsia="Times New Roman" w:hAnsi="Consolas" w:cs="Times New Roman"/>
+          <w:color w:val="CCCCCC"/>
+          <w:kern w:val="0"/>
+          <w:sz w:val="18"/>
+          <w:szCs w:val="18"/>
+          <w:lang w:eastAsia="es-ES"/>
+          <w14:ligatures w14:val="none"/>
+        </w:rPr>
+      </w:pPr>
+      <w:r>
+        <w:rPr>
+          <w:rFonts w:ascii="Consolas" w:eastAsia="Times New Roman" w:hAnsi="Consolas" w:cs="Times New Roman"/>
+          <w:color w:val="CCCCCC"/>
+          <w:kern w:val="0"/>
+          <w:sz w:val="18"/>
+          <w:szCs w:val="18"/>
+          <w:lang w:eastAsia="es-ES"/>
+          <w14:ligatures w14:val="none"/>
+        </w:rPr>
+        <w:t xml:space="preserve">            </w:t>
+      </w:r>
+      <w:r>
+        <w:rPr>
+          <w:rFonts w:ascii="Consolas" w:eastAsia="Times New Roman" w:hAnsi="Consolas" w:cs="Times New Roman"/>
+          <w:color w:val="9CDCFE"/>
+          <w:kern w:val="0"/>
+          <w:sz w:val="18"/>
+          <w:szCs w:val="18"/>
+          <w:lang w:eastAsia="es-ES"/>
+          <w14:ligatures w14:val="none"/>
+        </w:rPr>
+        <w:t>"email"</w:t>
+      </w:r>
+      <w:r>
+        <w:rPr>
+          <w:rFonts w:ascii="Consolas" w:eastAsia="Times New Roman" w:hAnsi="Consolas" w:cs="Times New Roman"/>
+          <w:color w:val="CCCCCC"/>
+          <w:kern w:val="0"/>
+          <w:sz w:val="18"/>
+          <w:szCs w:val="18"/>
+          <w:lang w:eastAsia="es-ES"/>
+          <w14:ligatures w14:val="none"/>
+        </w:rPr>
+        <w:t xml:space="preserve">: </w:t>
+      </w:r>
+      <w:r>
+        <w:rPr>
+          <w:rFonts w:ascii="Consolas" w:eastAsia="Times New Roman" w:hAnsi="Consolas" w:cs="Times New Roman"/>
+          <w:color w:val="CE9178"/>
+          <w:kern w:val="0"/>
+          <w:sz w:val="18"/>
+          <w:szCs w:val="18"/>
+          <w:lang w:eastAsia="es-ES"/>
+          <w14:ligatures w14:val="none"/>
+        </w:rPr>
+        <w:t>"robertorodriguez@robertorodriguez.net"</w:t>
+      </w:r>
+    </w:p>
+    <w:p>
+      <w:pPr>
+        <w:shd w:val="clear" w:color="auto" w:fill="1F1F1F"/>
+        <w:spacing w:after="0" w:line="285" w:lineRule="atLeast"/>
+        <w:rPr>
+          <w:rFonts w:ascii="Consolas" w:eastAsia="Times New Roman" w:hAnsi="Consolas" w:cs="Times New Roman"/>
+          <w:color w:val="CCCCCC"/>
+          <w:kern w:val="0"/>
+          <w:sz w:val="18"/>
+          <w:szCs w:val="18"/>
+          <w:lang w:eastAsia="es-ES"/>
+          <w14:ligatures w14:val="none"/>
+        </w:rPr>
+      </w:pPr>
+      <w:r>
+        <w:rPr>
+          <w:rFonts w:ascii="Consolas" w:eastAsia="Times New Roman" w:hAnsi="Consolas" w:cs="Times New Roman"/>
+          <w:color w:val="CCCCCC"/>
+          <w:kern w:val="0"/>
+          <w:sz w:val="18"/>
+          <w:szCs w:val="18"/>
+          <w:lang w:eastAsia="es-ES"/>
+          <w14:ligatures w14:val="none"/>
+        </w:rPr>
+        <w:t>        }</w:t>
+      </w:r>
+    </w:p>
+    <w:p>
+      <w:pPr>
+        <w:shd w:val="clear" w:color="auto" w:fill="1F1F1F"/>
+        <w:spacing w:after="0" w:line="285" w:lineRule="atLeast"/>
+        <w:rPr>
+          <w:rFonts w:ascii="Consolas" w:eastAsia="Times New Roman" w:hAnsi="Consolas" w:cs="Times New Roman"/>
+          <w:color w:val="CCCCCC"/>
+          <w:kern w:val="0"/>
+          <w:sz w:val="18"/>
+          <w:szCs w:val="18"/>
+          <w:lang w:eastAsia="es-ES"/>
+          <w14:ligatures w14:val="none"/>
+        </w:rPr>
+      </w:pPr>
+      <w:r>
+        <w:rPr>
+          <w:rFonts w:ascii="Consolas" w:eastAsia="Times New Roman" w:hAnsi="Consolas" w:cs="Times New Roman"/>
+          <w:color w:val="CCCCCC"/>
+          <w:kern w:val="0"/>
+          <w:sz w:val="18"/>
+          <w:szCs w:val="18"/>
+          <w:lang w:eastAsia="es-ES"/>
+          <w14:ligatures w14:val="none"/>
+        </w:rPr>
+        <w:t>    ],</w:t>
+      </w:r>
+    </w:p>
+    <w:p>
+      <w:pPr>
+        <w:shd w:val="clear" w:color="auto" w:fill="1F1F1F"/>
+        <w:spacing w:after="0" w:line="285" w:lineRule="atLeast"/>
+        <w:rPr>
+          <w:rFonts w:ascii="Consolas" w:eastAsia="Times New Roman" w:hAnsi="Consolas" w:cs="Times New Roman"/>
+          <w:color w:val="CCCCCC"/>
+          <w:kern w:val="0"/>
+          <w:sz w:val="18"/>
+          <w:szCs w:val="18"/>
+          <w:lang w:eastAsia="es-ES"/>
+          <w14:ligatures w14:val="none"/>
+        </w:rPr>
+      </w:pPr>
+      <w:r>
+        <w:rPr>
+          <w:rFonts w:ascii="Consolas" w:eastAsia="Times New Roman" w:hAnsi="Consolas" w:cs="Times New Roman"/>
+          <w:color w:val="CCCCCC"/>
+          <w:kern w:val="0"/>
+          <w:sz w:val="18"/>
+          <w:szCs w:val="18"/>
+          <w:lang w:eastAsia="es-ES"/>
+          <w14:ligatures w14:val="none"/>
+        </w:rPr>
+        <w:t xml:space="preserve">    </w:t>
+      </w:r>
+      <w:r>
+        <w:rPr>
+          <w:rFonts w:ascii="Consolas" w:eastAsia="Times New Roman" w:hAnsi="Consolas" w:cs="Times New Roman"/>
+          <w:color w:val="9CDCFE"/>
+          <w:kern w:val="0"/>
+          <w:sz w:val="18"/>
+          <w:szCs w:val="18"/>
+          <w:lang w:eastAsia="es-ES"/>
+          <w14:ligatures w14:val="none"/>
+        </w:rPr>
+        <w:t>"</w:t>
+      </w:r>
+      <w:proofErr w:type="spellStart"/>
+      <w:r>
+        <w:rPr>
+          <w:rFonts w:ascii="Consolas" w:eastAsia="Times New Roman" w:hAnsi="Consolas" w:cs="Times New Roman"/>
+          <w:color w:val="9CDCFE"/>
+          <w:kern w:val="0"/>
+          <w:sz w:val="18"/>
+          <w:szCs w:val="18"/>
+          <w:lang w:eastAsia="es-ES"/>
+          <w14:ligatures w14:val="none"/>
+        </w:rPr>
+        <w:t>minimum-stability</w:t>
+      </w:r>
+      <w:proofErr w:type="spellEnd"/>
+      <w:r>
+        <w:rPr>
+          <w:rFonts w:ascii="Consolas" w:eastAsia="Times New Roman" w:hAnsi="Consolas" w:cs="Times New Roman"/>
+          <w:color w:val="9CDCFE"/>
+          <w:kern w:val="0"/>
+          <w:sz w:val="18"/>
+          <w:szCs w:val="18"/>
+          <w:lang w:eastAsia="es-ES"/>
+          <w14:ligatures w14:val="none"/>
+        </w:rPr>
+        <w:t>"</w:t>
+      </w:r>
+      <w:r>
+        <w:rPr>
+          <w:rFonts w:ascii="Consolas" w:eastAsia="Times New Roman" w:hAnsi="Consolas" w:cs="Times New Roman"/>
+          <w:color w:val="CCCCCC"/>
+          <w:kern w:val="0"/>
+          <w:sz w:val="18"/>
+          <w:szCs w:val="18"/>
+          <w:lang w:eastAsia="es-ES"/>
+          <w14:ligatures w14:val="none"/>
+        </w:rPr>
+        <w:t xml:space="preserve">: </w:t>
+      </w:r>
+      <w:r>
+        <w:rPr>
+          <w:rFonts w:ascii="Consolas" w:eastAsia="Times New Roman" w:hAnsi="Consolas" w:cs="Times New Roman"/>
+          <w:color w:val="CE9178"/>
+          <w:kern w:val="0"/>
+          <w:sz w:val="18"/>
+          <w:szCs w:val="18"/>
+          <w:lang w:eastAsia="es-ES"/>
+          <w14:ligatures w14:val="none"/>
+        </w:rPr>
+        <w:t>"</w:t>
+      </w:r>
+      <w:proofErr w:type="spellStart"/>
+      <w:r>
+        <w:rPr>
+          <w:rFonts w:ascii="Consolas" w:eastAsia="Times New Roman" w:hAnsi="Consolas" w:cs="Times New Roman"/>
+          <w:color w:val="CE9178"/>
+          <w:kern w:val="0"/>
+          <w:sz w:val="18"/>
+          <w:szCs w:val="18"/>
+          <w:lang w:eastAsia="es-ES"/>
+          <w14:ligatures w14:val="none"/>
+        </w:rPr>
+        <w:t>dev</w:t>
+      </w:r>
+      <w:proofErr w:type="spellEnd"/>
+      <w:r>
+        <w:rPr>
+          <w:rFonts w:ascii="Consolas" w:eastAsia="Times New Roman" w:hAnsi="Consolas" w:cs="Times New Roman"/>
+          <w:color w:val="CE9178"/>
+          <w:kern w:val="0"/>
+          <w:sz w:val="18"/>
+          <w:szCs w:val="18"/>
+          <w:lang w:eastAsia="es-ES"/>
+          <w14:ligatures w14:val="none"/>
+        </w:rPr>
+        <w:t>"</w:t>
+      </w:r>
+      <w:r>
+        <w:rPr>
+          <w:rFonts w:ascii="Consolas" w:eastAsia="Times New Roman" w:hAnsi="Consolas" w:cs="Times New Roman"/>
+          <w:color w:val="CCCCCC"/>
+          <w:kern w:val="0"/>
+          <w:sz w:val="18"/>
+          <w:szCs w:val="18"/>
+          <w:lang w:eastAsia="es-ES"/>
+          <w14:ligatures w14:val="none"/>
+        </w:rPr>
+        <w:t>,</w:t>
+      </w:r>
+    </w:p>
+    <w:p>
+      <w:pPr>
+        <w:shd w:val="clear" w:color="auto" w:fill="1F1F1F"/>
+        <w:spacing w:after="0" w:line="285" w:lineRule="atLeast"/>
+        <w:rPr>
+          <w:rFonts w:ascii="Consolas" w:eastAsia="Times New Roman" w:hAnsi="Consolas" w:cs="Times New Roman"/>
+          <w:color w:val="CCCCCC"/>
+          <w:kern w:val="0"/>
+          <w:sz w:val="18"/>
+          <w:szCs w:val="18"/>
+          <w:lang w:eastAsia="es-ES"/>
+          <w14:ligatures w14:val="none"/>
+        </w:rPr>
+      </w:pPr>
+      <w:r>
+        <w:rPr>
+          <w:rFonts w:ascii="Consolas" w:eastAsia="Times New Roman" w:hAnsi="Consolas" w:cs="Times New Roman"/>
+          <w:color w:val="CCCCCC"/>
+          <w:kern w:val="0"/>
+          <w:sz w:val="18"/>
+          <w:szCs w:val="18"/>
+          <w:lang w:eastAsia="es-ES"/>
+          <w14:ligatures w14:val="none"/>
+        </w:rPr>
+        <w:t xml:space="preserve">    </w:t>
+      </w:r>
+      <w:r>
+        <w:rPr>
+          <w:rFonts w:ascii="Consolas" w:eastAsia="Times New Roman" w:hAnsi="Consolas" w:cs="Times New Roman"/>
+          <w:color w:val="9CDCFE"/>
+          <w:kern w:val="0"/>
+          <w:sz w:val="18"/>
+          <w:szCs w:val="18"/>
+          <w:lang w:eastAsia="es-ES"/>
+          <w14:ligatures w14:val="none"/>
+        </w:rPr>
+        <w:t>"require"</w:t>
+      </w:r>
+      <w:r>
+        <w:rPr>
+          <w:rFonts w:ascii="Consolas" w:eastAsia="Times New Roman" w:hAnsi="Consolas" w:cs="Times New Roman"/>
+          <w:color w:val="CCCCCC"/>
+          <w:kern w:val="0"/>
+          <w:sz w:val="18"/>
+          <w:szCs w:val="18"/>
+          <w:lang w:eastAsia="es-ES"/>
+          <w14:ligatures w14:val="none"/>
+        </w:rPr>
+        <w:t>: {</w:t>
+      </w:r>
+    </w:p>
+    <w:p>
+      <w:pPr>
+        <w:shd w:val="clear" w:color="auto" w:fill="1F1F1F"/>
+        <w:spacing w:after="0" w:line="285" w:lineRule="atLeast"/>
+        <w:rPr>
+          <w:rFonts w:ascii="Consolas" w:eastAsia="Times New Roman" w:hAnsi="Consolas" w:cs="Times New Roman"/>
+          <w:color w:val="CCCCCC"/>
+          <w:kern w:val="0"/>
+          <w:sz w:val="18"/>
+          <w:szCs w:val="18"/>
+          <w:lang w:eastAsia="es-ES"/>
+          <w14:ligatures w14:val="none"/>
+        </w:rPr>
+      </w:pPr>
+      <w:r>
+        <w:rPr>
+          <w:rFonts w:ascii="Consolas" w:eastAsia="Times New Roman" w:hAnsi="Consolas" w:cs="Times New Roman"/>
+          <w:color w:val="CCCCCC"/>
+          <w:kern w:val="0"/>
+          <w:sz w:val="18"/>
+          <w:szCs w:val="18"/>
+          <w:lang w:eastAsia="es-ES"/>
+          <w14:ligatures w14:val="none"/>
+        </w:rPr>
+        <w:t xml:space="preserve">        </w:t>
+      </w:r>
+      <w:r>
+        <w:rPr>
+          <w:rFonts w:ascii="Consolas" w:eastAsia="Times New Roman" w:hAnsi="Consolas" w:cs="Times New Roman"/>
+          <w:color w:val="9CDCFE"/>
+          <w:kern w:val="0"/>
+          <w:sz w:val="18"/>
+          <w:szCs w:val="18"/>
+          <w:lang w:eastAsia="es-ES"/>
+          <w14:ligatures w14:val="none"/>
+        </w:rPr>
+        <w:t>"wsdl2phpgenerator/wsdl2phpgenerator"</w:t>
+      </w:r>
+      <w:r>
+        <w:rPr>
+          <w:rFonts w:ascii="Consolas" w:eastAsia="Times New Roman" w:hAnsi="Consolas" w:cs="Times New Roman"/>
+          <w:color w:val="CCCCCC"/>
+          <w:kern w:val="0"/>
+          <w:sz w:val="18"/>
+          <w:szCs w:val="18"/>
+          <w:lang w:eastAsia="es-ES"/>
+          <w14:ligatures w14:val="none"/>
+        </w:rPr>
+        <w:t xml:space="preserve">: </w:t>
+      </w:r>
+      <w:r>
+        <w:rPr>
+          <w:rFonts w:ascii="Consolas" w:eastAsia="Times New Roman" w:hAnsi="Consolas" w:cs="Times New Roman"/>
+          <w:color w:val="CE9178"/>
+          <w:kern w:val="0"/>
+          <w:sz w:val="18"/>
+          <w:szCs w:val="18"/>
+          <w:lang w:eastAsia="es-ES"/>
+          <w14:ligatures w14:val="none"/>
+        </w:rPr>
+        <w:t>"^3.5@dev"</w:t>
+      </w:r>
+    </w:p>
+    <w:p>
+      <w:pPr>
+        <w:shd w:val="clear" w:color="auto" w:fill="1F1F1F"/>
+        <w:spacing w:after="0" w:line="285" w:lineRule="atLeast"/>
+        <w:rPr>
+          <w:rFonts w:ascii="Consolas" w:eastAsia="Times New Roman" w:hAnsi="Consolas" w:cs="Times New Roman"/>
+          <w:color w:val="CCCCCC"/>
+          <w:kern w:val="0"/>
+          <w:sz w:val="18"/>
+          <w:szCs w:val="18"/>
+          <w:lang w:eastAsia="es-ES"/>
+          <w14:ligatures w14:val="none"/>
+        </w:rPr>
+      </w:pPr>
+      <w:r>
+        <w:rPr>
+          <w:rFonts w:ascii="Consolas" w:eastAsia="Times New Roman" w:hAnsi="Consolas" w:cs="Times New Roman"/>
+          <w:color w:val="CCCCCC"/>
+          <w:kern w:val="0"/>
+          <w:sz w:val="18"/>
+          <w:szCs w:val="18"/>
+          <w:lang w:eastAsia="es-ES"/>
+          <w14:ligatures w14:val="none"/>
+        </w:rPr>
+        <w:t>    },</w:t>
+      </w:r>
+    </w:p>
+    <w:p>
+      <w:pPr>
+        <w:shd w:val="clear" w:color="auto" w:fill="1F1F1F"/>
+        <w:spacing w:after="0" w:line="285" w:lineRule="atLeast"/>
+        <w:rPr>
+          <w:rFonts w:ascii="Consolas" w:eastAsia="Times New Roman" w:hAnsi="Consolas" w:cs="Times New Roman"/>
+          <w:color w:val="CCCCCC"/>
+          <w:kern w:val="0"/>
+          <w:sz w:val="18"/>
+          <w:szCs w:val="18"/>
+          <w:lang w:eastAsia="es-ES"/>
+          <w14:ligatures w14:val="none"/>
+        </w:rPr>
+      </w:pPr>
+      <w:r>
+        <w:rPr>
+          <w:rFonts w:ascii="Consolas" w:eastAsia="Times New Roman" w:hAnsi="Consolas" w:cs="Times New Roman"/>
+          <w:color w:val="CCCCCC"/>
+          <w:kern w:val="0"/>
+          <w:sz w:val="18"/>
+          <w:szCs w:val="18"/>
+          <w:lang w:eastAsia="es-ES"/>
+          <w14:ligatures w14:val="none"/>
+        </w:rPr>
+        <w:t xml:space="preserve">    </w:t>
+      </w:r>
+      <w:r>
+        <w:rPr>
+          <w:rFonts w:ascii="Consolas" w:eastAsia="Times New Roman" w:hAnsi="Consolas" w:cs="Times New Roman"/>
+          <w:color w:val="9CDCFE"/>
+          <w:kern w:val="0"/>
+          <w:sz w:val="18"/>
+          <w:szCs w:val="18"/>
+          <w:lang w:eastAsia="es-ES"/>
+          <w14:ligatures w14:val="none"/>
+        </w:rPr>
+        <w:t>"</w:t>
+      </w:r>
+      <w:proofErr w:type="spellStart"/>
+      <w:r>
+        <w:rPr>
+          <w:rFonts w:ascii="Consolas" w:eastAsia="Times New Roman" w:hAnsi="Consolas" w:cs="Times New Roman"/>
+          <w:color w:val="9CDCFE"/>
+          <w:kern w:val="0"/>
+          <w:sz w:val="18"/>
+          <w:szCs w:val="18"/>
+          <w:lang w:eastAsia="es-ES"/>
+          <w14:ligatures w14:val="none"/>
+        </w:rPr>
+        <w:t>config</w:t>
+      </w:r>
+      <w:proofErr w:type="spellEnd"/>
+      <w:r>
+        <w:rPr>
+          <w:rFonts w:ascii="Consolas" w:eastAsia="Times New Roman" w:hAnsi="Consolas" w:cs="Times New Roman"/>
+          <w:color w:val="9CDCFE"/>
+          <w:kern w:val="0"/>
+          <w:sz w:val="18"/>
+          <w:szCs w:val="18"/>
+          <w:lang w:eastAsia="es-ES"/>
+          <w14:ligatures w14:val="none"/>
+        </w:rPr>
+        <w:t>"</w:t>
+      </w:r>
+      <w:r>
+        <w:rPr>
+          <w:rFonts w:ascii="Consolas" w:eastAsia="Times New Roman" w:hAnsi="Consolas" w:cs="Times New Roman"/>
+          <w:color w:val="CCCCCC"/>
+          <w:kern w:val="0"/>
+          <w:sz w:val="18"/>
+          <w:szCs w:val="18"/>
+          <w:lang w:eastAsia="es-ES"/>
+          <w14:ligatures w14:val="none"/>
+        </w:rPr>
+        <w:t>: {</w:t>
+      </w:r>
+    </w:p>
+    <w:p>
+      <w:pPr>
+        <w:shd w:val="clear" w:color="auto" w:fill="1F1F1F"/>
+        <w:spacing w:after="0" w:line="285" w:lineRule="atLeast"/>
+        <w:rPr>
+          <w:rFonts w:ascii="Consolas" w:eastAsia="Times New Roman" w:hAnsi="Consolas" w:cs="Times New Roman"/>
+          <w:color w:val="CCCCCC"/>
+          <w:kern w:val="0"/>
+          <w:sz w:val="18"/>
+          <w:szCs w:val="18"/>
+          <w:lang w:eastAsia="es-ES"/>
+          <w14:ligatures w14:val="none"/>
+        </w:rPr>
+      </w:pPr>
+      <w:r>
+        <w:rPr>
+          <w:rFonts w:ascii="Consolas" w:eastAsia="Times New Roman" w:hAnsi="Consolas" w:cs="Times New Roman"/>
+          <w:color w:val="CCCCCC"/>
+          <w:kern w:val="0"/>
+          <w:sz w:val="18"/>
+          <w:szCs w:val="18"/>
+          <w:lang w:eastAsia="es-ES"/>
+          <w14:ligatures w14:val="none"/>
+        </w:rPr>
+        <w:t xml:space="preserve">        </w:t>
+      </w:r>
+      <w:r>
+        <w:rPr>
+          <w:rFonts w:ascii="Consolas" w:eastAsia="Times New Roman" w:hAnsi="Consolas" w:cs="Times New Roman"/>
+          <w:color w:val="9CDCFE"/>
+          <w:kern w:val="0"/>
+          <w:sz w:val="18"/>
+          <w:szCs w:val="18"/>
+          <w:lang w:eastAsia="es-ES"/>
+          <w14:ligatures w14:val="none"/>
+        </w:rPr>
+        <w:t>"</w:t>
+      </w:r>
+      <w:proofErr w:type="spellStart"/>
+      <w:r>
+        <w:rPr>
+          <w:rFonts w:ascii="Consolas" w:eastAsia="Times New Roman" w:hAnsi="Consolas" w:cs="Times New Roman"/>
+          <w:color w:val="9CDCFE"/>
+          <w:kern w:val="0"/>
+          <w:sz w:val="18"/>
+          <w:szCs w:val="18"/>
+          <w:lang w:eastAsia="es-ES"/>
+          <w14:ligatures w14:val="none"/>
+        </w:rPr>
+        <w:t>platform</w:t>
+      </w:r>
+      <w:proofErr w:type="spellEnd"/>
+      <w:r>
+        <w:rPr>
+          <w:rFonts w:ascii="Consolas" w:eastAsia="Times New Roman" w:hAnsi="Consolas" w:cs="Times New Roman"/>
+          <w:color w:val="9CDCFE"/>
+          <w:kern w:val="0"/>
+          <w:sz w:val="18"/>
+          <w:szCs w:val="18"/>
+          <w:lang w:eastAsia="es-ES"/>
+          <w14:ligatures w14:val="none"/>
+        </w:rPr>
+        <w:t>"</w:t>
+      </w:r>
+      <w:r>
+        <w:rPr>
+          <w:rFonts w:ascii="Consolas" w:eastAsia="Times New Roman" w:hAnsi="Consolas" w:cs="Times New Roman"/>
+          <w:color w:val="CCCCCC"/>
+          <w:kern w:val="0"/>
+          <w:sz w:val="18"/>
+          <w:szCs w:val="18"/>
+          <w:lang w:eastAsia="es-ES"/>
+          <w14:ligatures w14:val="none"/>
+        </w:rPr>
+        <w:t>: {</w:t>
+      </w:r>
+    </w:p>
+    <w:p>
+      <w:pPr>
+        <w:shd w:val="clear" w:color="auto" w:fill="1F1F1F"/>
+        <w:spacing w:after="0" w:line="285" w:lineRule="atLeast"/>
+        <w:rPr>
+          <w:rFonts w:ascii="Consolas" w:eastAsia="Times New Roman" w:hAnsi="Consolas" w:cs="Times New Roman"/>
+          <w:color w:val="CCCCCC"/>
+          <w:kern w:val="0"/>
+          <w:sz w:val="18"/>
+          <w:szCs w:val="18"/>
+          <w:lang w:eastAsia="es-ES"/>
+          <w14:ligatures w14:val="none"/>
+        </w:rPr>
+      </w:pPr>
+      <w:r>
+        <w:rPr>
+          <w:rFonts w:ascii="Consolas" w:eastAsia="Times New Roman" w:hAnsi="Consolas" w:cs="Times New Roman"/>
+          <w:color w:val="CCCCCC"/>
+          <w:kern w:val="0"/>
+          <w:sz w:val="18"/>
+          <w:szCs w:val="18"/>
+          <w:lang w:eastAsia="es-ES"/>
+          <w14:ligatures w14:val="none"/>
+        </w:rPr>
+        <w:t xml:space="preserve">            </w:t>
+      </w:r>
+      <w:r>
+        <w:rPr>
+          <w:rFonts w:ascii="Consolas" w:eastAsia="Times New Roman" w:hAnsi="Consolas" w:cs="Times New Roman"/>
+          <w:color w:val="9CDCFE"/>
+          <w:kern w:val="0"/>
+          <w:sz w:val="18"/>
+          <w:szCs w:val="18"/>
+          <w:lang w:eastAsia="es-ES"/>
+          <w14:ligatures w14:val="none"/>
+        </w:rPr>
+        <w:t>"php"</w:t>
+      </w:r>
+      <w:r>
+        <w:rPr>
+          <w:rFonts w:ascii="Consolas" w:eastAsia="Times New Roman" w:hAnsi="Consolas" w:cs="Times New Roman"/>
+          <w:color w:val="CCCCCC"/>
+          <w:kern w:val="0"/>
+          <w:sz w:val="18"/>
+          <w:szCs w:val="18"/>
+          <w:lang w:eastAsia="es-ES"/>
+          <w14:ligatures w14:val="none"/>
+        </w:rPr>
+        <w:t>:</w:t>
+      </w:r>
+      <w:r>
+        <w:rPr>
+          <w:rFonts w:ascii="Consolas" w:eastAsia="Times New Roman" w:hAnsi="Consolas" w:cs="Times New Roman"/>
+          <w:color w:val="CE9178"/>
+          <w:kern w:val="0"/>
+          <w:sz w:val="18"/>
+          <w:szCs w:val="18"/>
+          <w:lang w:eastAsia="es-ES"/>
+          <w14:ligatures w14:val="none"/>
+        </w:rPr>
+        <w:t>"7.2.33"</w:t>
+      </w:r>
+    </w:p>
+    <w:p>
+      <w:pPr>
+        <w:shd w:val="clear" w:color="auto" w:fill="1F1F1F"/>
+        <w:spacing w:after="0" w:line="285" w:lineRule="atLeast"/>
+        <w:rPr>
+          <w:rFonts w:ascii="Consolas" w:eastAsia="Times New Roman" w:hAnsi="Consolas" w:cs="Times New Roman"/>
+          <w:color w:val="CCCCCC"/>
+          <w:kern w:val="0"/>
+          <w:sz w:val="18"/>
+          <w:szCs w:val="18"/>
+          <w:lang w:eastAsia="es-ES"/>
+          <w14:ligatures w14:val="none"/>
+        </w:rPr>
+      </w:pPr>
+      <w:r>
+        <w:rPr>
+          <w:rFonts w:ascii="Consolas" w:eastAsia="Times New Roman" w:hAnsi="Consolas" w:cs="Times New Roman"/>
+          <w:color w:val="CCCCCC"/>
+          <w:kern w:val="0"/>
+          <w:sz w:val="18"/>
+          <w:szCs w:val="18"/>
+          <w:lang w:eastAsia="es-ES"/>
+          <w14:ligatures w14:val="none"/>
+        </w:rPr>
+        <w:t>        },</w:t>
+      </w:r>
+    </w:p>
+    <w:p>
+      <w:pPr>
+        <w:shd w:val="clear" w:color="auto" w:fill="1F1F1F"/>
+        <w:spacing w:after="0" w:line="285" w:lineRule="atLeast"/>
+        <w:rPr>
+          <w:rFonts w:ascii="Consolas" w:eastAsia="Times New Roman" w:hAnsi="Consolas" w:cs="Times New Roman"/>
+          <w:color w:val="CCCCCC"/>
+          <w:kern w:val="0"/>
+          <w:sz w:val="18"/>
+          <w:szCs w:val="18"/>
+          <w:lang w:eastAsia="es-ES"/>
+          <w14:ligatures w14:val="none"/>
+        </w:rPr>
+      </w:pPr>
+      <w:r>
+        <w:rPr>
+          <w:rFonts w:ascii="Consolas" w:eastAsia="Times New Roman" w:hAnsi="Consolas" w:cs="Times New Roman"/>
+          <w:color w:val="CCCCCC"/>
+          <w:kern w:val="0"/>
+          <w:sz w:val="18"/>
+          <w:szCs w:val="18"/>
+          <w:lang w:eastAsia="es-ES"/>
+          <w14:ligatures w14:val="none"/>
+        </w:rPr>
+        <w:t xml:space="preserve">        </w:t>
+      </w:r>
+      <w:r>
+        <w:rPr>
+          <w:rFonts w:ascii="Consolas" w:eastAsia="Times New Roman" w:hAnsi="Consolas" w:cs="Times New Roman"/>
+          <w:color w:val="9CDCFE"/>
+          <w:kern w:val="0"/>
+          <w:sz w:val="18"/>
+          <w:szCs w:val="18"/>
+          <w:lang w:eastAsia="es-ES"/>
+          <w14:ligatures w14:val="none"/>
+        </w:rPr>
+        <w:t>"</w:t>
+      </w:r>
+      <w:proofErr w:type="spellStart"/>
+      <w:r>
+        <w:rPr>
+          <w:rFonts w:ascii="Consolas" w:eastAsia="Times New Roman" w:hAnsi="Consolas" w:cs="Times New Roman"/>
+          <w:color w:val="9CDCFE"/>
+          <w:kern w:val="0"/>
+          <w:sz w:val="18"/>
+          <w:szCs w:val="18"/>
+          <w:lang w:eastAsia="es-ES"/>
+          <w14:ligatures w14:val="none"/>
+        </w:rPr>
+        <w:t>optimize</w:t>
+      </w:r>
+      <w:proofErr w:type="spellEnd"/>
+      <w:r>
+        <w:rPr>
+          <w:rFonts w:ascii="Consolas" w:eastAsia="Times New Roman" w:hAnsi="Consolas" w:cs="Times New Roman"/>
+          <w:color w:val="9CDCFE"/>
+          <w:kern w:val="0"/>
+          <w:sz w:val="18"/>
+          <w:szCs w:val="18"/>
+          <w:lang w:eastAsia="es-ES"/>
+          <w14:ligatures w14:val="none"/>
+        </w:rPr>
+        <w:t>-autoloader"</w:t>
+      </w:r>
+      <w:r>
+        <w:rPr>
+          <w:rFonts w:ascii="Consolas" w:eastAsia="Times New Roman" w:hAnsi="Consolas" w:cs="Times New Roman"/>
+          <w:color w:val="CCCCCC"/>
+          <w:kern w:val="0"/>
+          <w:sz w:val="18"/>
+          <w:szCs w:val="18"/>
+          <w:lang w:eastAsia="es-ES"/>
+          <w14:ligatures w14:val="none"/>
+        </w:rPr>
+        <w:t xml:space="preserve">: </w:t>
+      </w:r>
+      <w:r>
+        <w:rPr>
+          <w:rFonts w:ascii="Consolas" w:eastAsia="Times New Roman" w:hAnsi="Consolas" w:cs="Times New Roman"/>
+          <w:color w:val="569CD6"/>
+          <w:kern w:val="0"/>
+          <w:sz w:val="18"/>
+          <w:szCs w:val="18"/>
+          <w:lang w:eastAsia="es-ES"/>
+          <w14:ligatures w14:val="none"/>
+        </w:rPr>
+        <w:t>true</w:t>
+      </w:r>
+    </w:p>
+    <w:p>
+      <w:pPr>
+        <w:shd w:val="clear" w:color="auto" w:fill="1F1F1F"/>
+        <w:spacing w:after="0" w:line="285" w:lineRule="atLeast"/>
+        <w:rPr>
+          <w:rFonts w:ascii="Consolas" w:eastAsia="Times New Roman" w:hAnsi="Consolas" w:cs="Times New Roman"/>
+          <w:color w:val="CCCCCC"/>
+          <w:kern w:val="0"/>
+          <w:sz w:val="18"/>
+          <w:szCs w:val="18"/>
+          <w:lang w:eastAsia="es-ES"/>
+          <w14:ligatures w14:val="none"/>
+        </w:rPr>
+      </w:pPr>
+      <w:r>
+        <w:rPr>
+          <w:rFonts w:ascii="Consolas" w:eastAsia="Times New Roman" w:hAnsi="Consolas" w:cs="Times New Roman"/>
+          <w:color w:val="CCCCCC"/>
+          <w:kern w:val="0"/>
+          <w:sz w:val="18"/>
+          <w:szCs w:val="18"/>
+          <w:lang w:eastAsia="es-ES"/>
+          <w14:ligatures w14:val="none"/>
+        </w:rPr>
+        <w:t>    }</w:t>
+      </w:r>
+    </w:p>
+    <w:p>
+      <w:pPr>
+        <w:shd w:val="clear" w:color="auto" w:fill="1F1F1F"/>
+        <w:spacing w:after="0" w:line="285" w:lineRule="atLeast"/>
+        <w:rPr>
+          <w:rFonts w:ascii="Consolas" w:eastAsia="Times New Roman" w:hAnsi="Consolas" w:cs="Times New Roman"/>
+          <w:color w:val="CCCCCC"/>
+          <w:kern w:val="0"/>
+          <w:sz w:val="18"/>
+          <w:szCs w:val="18"/>
+          <w:lang w:eastAsia="es-ES"/>
+          <w14:ligatures w14:val="none"/>
+        </w:rPr>
+      </w:pPr>
+      <w:r>
+        <w:rPr>
+          <w:rFonts w:ascii="Consolas" w:eastAsia="Times New Roman" w:hAnsi="Consolas" w:cs="Times New Roman"/>
+          <w:color w:val="CCCCCC"/>
+          <w:kern w:val="0"/>
+          <w:sz w:val="18"/>
+          <w:szCs w:val="18"/>
+          <w:lang w:eastAsia="es-ES"/>
+          <w14:ligatures w14:val="none"/>
+        </w:rPr>
+        <w:t>}</w:t>
+      </w:r>
+    </w:p>
+    <w:p>
+      <w:pPr>
+        <w:rPr>
+          <w:b/>
+          <w:bCs/>
+        </w:rPr>
+      </w:pPr>
     </w:p>
     <w:p>
       <w:pPr>

</xml_diff>